<commit_message>
LASSO and Ridge intuitions
</commit_message>
<xml_diff>
--- a/LinearRegressionAndLogisticRegresson.docx
+++ b/LinearRegressionAndLogisticRegresson.docx
@@ -52,16 +52,8 @@
         <w:rPr>
           <w:rFonts w:ascii="Times New Roman" w:hAnsi="Times New Roman" w:cs="Times New Roman"/>
         </w:rPr>
-        <w:t xml:space="preserve"> (m by n matrix with each row as one input), and a corresponding observed </w:t>
-      </w:r>
-      <w:proofErr w:type="gramStart"/>
-      <w:r>
-        <w:rPr>
-          <w:rFonts w:ascii="Times New Roman" w:hAnsi="Times New Roman" w:cs="Times New Roman"/>
-        </w:rPr>
-        <w:t>outputs</w:t>
-      </w:r>
-      <w:proofErr w:type="gramEnd"/>
+        <w:t xml:space="preserve"> (m by n matrix with each row as one input), and a corresponding observed outputs</w:t>
+      </w:r>
       <m:oMath>
         <m:r>
           <w:rPr>
@@ -105,19 +97,7 @@
         <w:rPr>
           <w:rFonts w:ascii="Times New Roman" w:hAnsi="Times New Roman" w:cs="Times New Roman"/>
         </w:rPr>
-        <w:t>m</w:t>
-      </w:r>
-      <w:r>
-        <w:rPr>
-          <w:rFonts w:ascii="Times New Roman" w:hAnsi="Times New Roman" w:cs="Times New Roman"/>
-        </w:rPr>
-        <w:t xml:space="preserve"> by 1 vector</w:t>
-      </w:r>
-      <w:r>
-        <w:rPr>
-          <w:rFonts w:ascii="Times New Roman" w:hAnsi="Times New Roman" w:cs="Times New Roman"/>
-        </w:rPr>
-        <w:t xml:space="preserve">, </w:t>
+        <w:t xml:space="preserve">m by 1 vector, </w:t>
       </w:r>
       <w:r>
         <w:rPr>
@@ -273,7 +253,6 @@
           <w:rFonts w:ascii="Times New Roman" w:hAnsi="Times New Roman" w:cs="Times New Roman"/>
         </w:rPr>
       </w:pPr>
-      <w:proofErr w:type="gramStart"/>
       <w:r>
         <w:rPr>
           <w:rFonts w:ascii="Times New Roman" w:hAnsi="Times New Roman" w:cs="Times New Roman"/>
@@ -307,7 +286,6 @@
         </w:rPr>
         <w:t xml:space="preserve"> represents perturbations such as noise.</w:t>
       </w:r>
-      <w:proofErr w:type="gramEnd"/>
     </w:p>
     <w:p>
       <w:pPr>
@@ -434,13 +412,7 @@
                     <w:rPr>
                       <w:rFonts w:ascii="Cambria Math" w:hAnsi="Cambria Math" w:cs="Times New Roman"/>
                     </w:rPr>
-                    <m:t>-</m:t>
-                  </m:r>
-                  <m:r>
-                    <w:rPr>
-                      <w:rFonts w:ascii="Cambria Math" w:hAnsi="Cambria Math" w:cs="Times New Roman"/>
-                    </w:rPr>
-                    <m:t>X</m:t>
+                    <m:t>-X</m:t>
                   </m:r>
                   <m:acc>
                     <m:accPr>
@@ -590,16 +562,8 @@
         <w:rPr>
           <w:rFonts w:ascii="Times New Roman" w:hAnsi="Times New Roman" w:cs="Times New Roman"/>
         </w:rPr>
-        <w:t xml:space="preserve">and set it to zero we could find the most suitable values </w:t>
-      </w:r>
-      <w:proofErr w:type="gramStart"/>
-      <w:r>
-        <w:rPr>
-          <w:rFonts w:ascii="Times New Roman" w:hAnsi="Times New Roman" w:cs="Times New Roman"/>
-        </w:rPr>
-        <w:t xml:space="preserve">for </w:t>
-      </w:r>
-      <w:proofErr w:type="gramEnd"/>
+        <w:t xml:space="preserve">and set it to zero we could find the most suitable values for </w:t>
+      </w:r>
       <m:oMath>
         <m:acc>
           <m:accPr>
@@ -844,16 +808,8 @@
         <w:rPr>
           <w:rFonts w:ascii="Times New Roman" w:hAnsi="Times New Roman" w:cs="Times New Roman"/>
         </w:rPr>
-        <w:t xml:space="preserve">, then we can directly </w:t>
-      </w:r>
-      <w:proofErr w:type="gramStart"/>
-      <w:r>
-        <w:rPr>
-          <w:rFonts w:ascii="Times New Roman" w:hAnsi="Times New Roman" w:cs="Times New Roman"/>
-        </w:rPr>
-        <w:t xml:space="preserve">solve </w:t>
-      </w:r>
-      <w:proofErr w:type="gramEnd"/>
+        <w:t xml:space="preserve">, then we can directly solve </w:t>
+      </w:r>
       <m:oMath>
         <m:sSub>
           <m:sSubPr>
@@ -1151,13 +1107,7 @@
           <w:rPr>
             <w:rFonts w:ascii="Cambria Math" w:hAnsi="Cambria Math" w:cs="Times New Roman"/>
           </w:rPr>
-          <m:t>X</m:t>
-        </m:r>
-        <m:r>
-          <w:rPr>
-            <w:rFonts w:ascii="Cambria Math" w:hAnsi="Cambria Math" w:cs="Times New Roman"/>
-          </w:rPr>
-          <m:t>)</m:t>
+          <m:t>X)</m:t>
         </m:r>
       </m:oMath>
       <w:r>
@@ -1166,32 +1116,18 @@
         </w:rPr>
         <w:t xml:space="preserve"> = </w:t>
       </w:r>
-      <w:proofErr w:type="gramStart"/>
       <w:r>
         <w:rPr>
           <w:rFonts w:ascii="Times New Roman" w:hAnsi="Times New Roman" w:cs="Times New Roman"/>
         </w:rPr>
         <w:t xml:space="preserve">rank </w:t>
       </w:r>
-      <w:proofErr w:type="gramEnd"/>
       <m:oMath>
         <m:r>
           <w:rPr>
             <w:rFonts w:ascii="Cambria Math" w:hAnsi="Cambria Math" w:cs="Times New Roman"/>
           </w:rPr>
-          <m:t>(</m:t>
-        </m:r>
-        <m:r>
-          <w:rPr>
-            <w:rFonts w:ascii="Cambria Math" w:hAnsi="Cambria Math" w:cs="Times New Roman"/>
-          </w:rPr>
-          <m:t>X</m:t>
-        </m:r>
-        <m:r>
-          <w:rPr>
-            <w:rFonts w:ascii="Cambria Math" w:hAnsi="Cambria Math" w:cs="Times New Roman"/>
-          </w:rPr>
-          <m:t>)</m:t>
+          <m:t>(X)</m:t>
         </m:r>
       </m:oMath>
       <w:r>
@@ -1491,16 +1427,8 @@
         <w:rPr>
           <w:rFonts w:ascii="Times New Roman" w:hAnsi="Times New Roman" w:cs="Times New Roman"/>
         </w:rPr>
-        <w:t xml:space="preserve"> method to numerically solve for the </w:t>
-      </w:r>
-      <w:proofErr w:type="gramStart"/>
-      <w:r>
-        <w:rPr>
-          <w:rFonts w:ascii="Times New Roman" w:hAnsi="Times New Roman" w:cs="Times New Roman"/>
-        </w:rPr>
-        <w:t xml:space="preserve">best </w:t>
-      </w:r>
-      <w:proofErr w:type="gramEnd"/>
+        <w:t xml:space="preserve"> method to numerically solve for the best </w:t>
+      </w:r>
       <m:oMath>
         <m:acc>
           <m:accPr>
@@ -2202,13 +2130,7 @@
             <w:rPr>
               <w:rFonts w:ascii="Cambria Math" w:hAnsi="Cambria Math" w:cs="Times New Roman"/>
             </w:rPr>
-            <m:t>=</m:t>
-          </m:r>
-          <m:r>
-            <w:rPr>
-              <w:rFonts w:ascii="Cambria Math" w:hAnsi="Cambria Math" w:cs="Times New Roman"/>
-            </w:rPr>
-            <m:t>[</m:t>
+            <m:t>=[</m:t>
           </m:r>
           <m:sSub>
             <m:sSubPr>
@@ -2434,7 +2356,6 @@
           <w:rFonts w:ascii="Times New Roman" w:hAnsi="Times New Roman" w:cs="Times New Roman"/>
         </w:rPr>
       </w:pPr>
-      <w:proofErr w:type="gramStart"/>
       <w:r>
         <w:rPr>
           <w:rFonts w:ascii="Times New Roman" w:hAnsi="Times New Roman" w:cs="Times New Roman"/>
@@ -2442,7 +2363,6 @@
         <w:lastRenderedPageBreak/>
         <w:t>Loop{</w:t>
       </w:r>
-      <w:proofErr w:type="gramEnd"/>
     </w:p>
     <w:p>
       <w:pPr>
@@ -2463,34 +2383,7 @@
           <w:rFonts w:ascii="Times New Roman" w:hAnsi="Times New Roman" w:cs="Times New Roman"/>
         </w:rPr>
         <w:tab/>
-      </w:r>
-      <w:proofErr w:type="gramStart"/>
-      <w:r>
-        <w:rPr>
-          <w:rFonts w:ascii="Times New Roman" w:hAnsi="Times New Roman" w:cs="Times New Roman"/>
-        </w:rPr>
-        <w:t>for</w:t>
-      </w:r>
-      <w:proofErr w:type="gramEnd"/>
-      <w:r>
-        <w:rPr>
-          <w:rFonts w:ascii="Times New Roman" w:hAnsi="Times New Roman" w:cs="Times New Roman"/>
-        </w:rPr>
-        <w:t xml:space="preserve"> </w:t>
-      </w:r>
-      <w:proofErr w:type="spellStart"/>
-      <w:r>
-        <w:rPr>
-          <w:rFonts w:ascii="Times New Roman" w:hAnsi="Times New Roman" w:cs="Times New Roman"/>
-        </w:rPr>
-        <w:t>i</w:t>
-      </w:r>
-      <w:proofErr w:type="spellEnd"/>
-      <w:r>
-        <w:rPr>
-          <w:rFonts w:ascii="Times New Roman" w:hAnsi="Times New Roman" w:cs="Times New Roman"/>
-        </w:rPr>
-        <w:t xml:space="preserve"> = 1:m {</w:t>
+        <w:t>for i = 1:m {</w:t>
       </w:r>
       <w:r>
         <w:rPr>
@@ -2526,20 +2419,7 @@
           <w:rFonts w:ascii="Times New Roman" w:hAnsi="Times New Roman" w:cs="Times New Roman"/>
         </w:rPr>
         <w:tab/>
-      </w:r>
-      <w:proofErr w:type="gramStart"/>
-      <w:r>
-        <w:rPr>
-          <w:rFonts w:ascii="Times New Roman" w:hAnsi="Times New Roman" w:cs="Times New Roman"/>
-        </w:rPr>
-        <w:t>for</w:t>
-      </w:r>
-      <w:proofErr w:type="gramEnd"/>
-      <w:r>
-        <w:rPr>
-          <w:rFonts w:ascii="Times New Roman" w:hAnsi="Times New Roman" w:cs="Times New Roman"/>
-        </w:rPr>
-        <w:t xml:space="preserve"> j = 1:n { </w:t>
+        <w:t xml:space="preserve">for j = 1:n { </w:t>
       </w:r>
       <w:r>
         <w:rPr>
@@ -2874,13 +2754,7 @@
         <w:rPr>
           <w:rFonts w:ascii="Times New Roman" w:hAnsi="Times New Roman" w:cs="Times New Roman"/>
         </w:rPr>
-        <w:t>Whereas batch gradient descent has to scan through the entire training set before taking a single step—a costly operation if m is large—stochastic gradient descent can start making progress right away, and continues to make progress with each example it looks at</w:t>
-      </w:r>
-      <w:r>
-        <w:rPr>
-          <w:rFonts w:ascii="Times New Roman" w:hAnsi="Times New Roman" w:cs="Times New Roman"/>
-        </w:rPr>
-        <w:t xml:space="preserve">. </w:t>
+        <w:t xml:space="preserve">Whereas batch gradient descent has to scan through the entire training set before taking a single step—a costly operation if m is large—stochastic gradient descent can start making progress right away, and continues to make progress with each example it looks at. </w:t>
       </w:r>
       <w:r>
         <w:rPr>
@@ -2997,21 +2871,7 @@
         <w:rPr>
           <w:rFonts w:ascii="Times New Roman" w:hAnsi="Times New Roman" w:cs="Times New Roman"/>
         </w:rPr>
-        <w:t xml:space="preserve"> is </w:t>
-      </w:r>
-      <w:proofErr w:type="spellStart"/>
-      <w:r>
-        <w:rPr>
-          <w:rFonts w:ascii="Times New Roman" w:hAnsi="Times New Roman" w:cs="Times New Roman"/>
-        </w:rPr>
-        <w:t>i.i.d</w:t>
-      </w:r>
-      <w:proofErr w:type="spellEnd"/>
-      <w:r>
-        <w:rPr>
-          <w:rFonts w:ascii="Times New Roman" w:hAnsi="Times New Roman" w:cs="Times New Roman"/>
-        </w:rPr>
-        <w:t>. normal, then the maximum-likelihood method results in:</w:t>
+        <w:t xml:space="preserve"> is i.i.d. normal, then the maximum-likelihood method results in:</w:t>
       </w:r>
     </w:p>
     <w:p>
@@ -3112,13 +2972,7 @@
             <w:rPr>
               <w:rFonts w:ascii="Cambria Math" w:hAnsi="Cambria Math" w:cs="Times New Roman"/>
             </w:rPr>
-            <m:t>S</m:t>
-          </m:r>
-          <m:r>
-            <w:rPr>
-              <w:rFonts w:ascii="Cambria Math" w:hAnsi="Cambria Math" w:cs="Times New Roman"/>
-            </w:rPr>
-            <m:t>=</m:t>
+            <m:t>S=</m:t>
           </m:r>
           <m:sSub>
             <m:sSubPr>
@@ -3295,13 +3149,7 @@
             <w:rPr>
               <w:rFonts w:ascii="Cambria Math" w:hAnsi="Cambria Math" w:cs="Times New Roman"/>
             </w:rPr>
-            <m:t>)</m:t>
-          </m:r>
-          <m:r>
-            <w:rPr>
-              <w:rFonts w:ascii="Cambria Math" w:hAnsi="Cambria Math" w:cs="Times New Roman"/>
-            </w:rPr>
-            <m:t>]</m:t>
+            <m:t>)]</m:t>
           </m:r>
         </m:oMath>
       </m:oMathPara>
@@ -3362,23 +3210,7 @@
           <w:rFonts w:ascii="Times New Roman" w:hAnsi="Times New Roman" w:cs="Times New Roman"/>
           <w:b/>
         </w:rPr>
-        <w:t xml:space="preserve">estimation </w:t>
-      </w:r>
-      <w:proofErr w:type="spellStart"/>
-      <w:r>
-        <w:rPr>
-          <w:rFonts w:ascii="Times New Roman" w:hAnsi="Times New Roman" w:cs="Times New Roman"/>
-          <w:b/>
-        </w:rPr>
-        <w:t>iff</w:t>
-      </w:r>
-      <w:proofErr w:type="spellEnd"/>
-      <w:r>
-        <w:rPr>
-          <w:rFonts w:ascii="Times New Roman" w:hAnsi="Times New Roman" w:cs="Times New Roman"/>
-          <w:b/>
-        </w:rPr>
-        <w:t xml:space="preserve"> </w:t>
+        <w:t xml:space="preserve">estimation iff </w:t>
       </w:r>
       <m:oMath>
         <m:acc>
@@ -3410,14 +3242,7 @@
           <w:rFonts w:ascii="Times New Roman" w:hAnsi="Times New Roman" w:cs="Times New Roman"/>
           <w:b/>
         </w:rPr>
-        <w:t xml:space="preserve"> is i.i.d. normal</w:t>
-      </w:r>
-      <w:r>
-        <w:rPr>
-          <w:rFonts w:ascii="Times New Roman" w:hAnsi="Times New Roman" w:cs="Times New Roman"/>
-          <w:b/>
-        </w:rPr>
-        <w:t xml:space="preserve"> distribution)</w:t>
+        <w:t xml:space="preserve"> is i.i.d. normal distribution)</w:t>
       </w:r>
     </w:p>
     <w:p>
@@ -3629,21 +3454,12 @@
         </w:rPr>
         <w:t xml:space="preserve"> Remember the derivative of </w:t>
       </w:r>
-      <w:proofErr w:type="gramStart"/>
       <w:r>
         <w:rPr>
           <w:rFonts w:ascii="Times New Roman" w:hAnsi="Times New Roman" w:cs="Times New Roman"/>
           <w:i/>
         </w:rPr>
-        <w:t>g(</w:t>
-      </w:r>
-      <w:proofErr w:type="gramEnd"/>
-      <w:r>
-        <w:rPr>
-          <w:rFonts w:ascii="Times New Roman" w:hAnsi="Times New Roman" w:cs="Times New Roman"/>
-          <w:i/>
-        </w:rPr>
-        <w:t>z)</w:t>
+        <w:t>g(z)</w:t>
       </w:r>
       <w:r>
         <w:rPr>
@@ -3980,13 +3796,7 @@
             <w:rPr>
               <w:rFonts w:ascii="Cambria Math" w:hAnsi="Cambria Math" w:cs="Times New Roman"/>
             </w:rPr>
-            <m:t>=</m:t>
-          </m:r>
-          <m:r>
-            <w:rPr>
-              <w:rFonts w:ascii="Cambria Math" w:hAnsi="Cambria Math" w:cs="Times New Roman"/>
-            </w:rPr>
-            <m:t>g</m:t>
+            <m:t>=g</m:t>
           </m:r>
           <m:d>
             <m:dPr>
@@ -4010,13 +3820,7 @@
             <w:rPr>
               <w:rFonts w:ascii="Cambria Math" w:hAnsi="Cambria Math" w:cs="Times New Roman"/>
             </w:rPr>
-            <m:t>(1-</m:t>
-          </m:r>
-          <m:r>
-            <w:rPr>
-              <w:rFonts w:ascii="Cambria Math" w:hAnsi="Cambria Math" w:cs="Times New Roman"/>
-            </w:rPr>
-            <m:t>g</m:t>
+            <m:t>(1-g</m:t>
           </m:r>
           <m:d>
             <m:dPr>
@@ -4087,13 +3891,7 @@
         <w:rPr>
           <w:rFonts w:ascii="Times New Roman" w:hAnsi="Times New Roman" w:cs="Times New Roman"/>
         </w:rPr>
-        <w:t xml:space="preserve"> Given </w:t>
-      </w:r>
-      <w:r>
-        <w:rPr>
-          <w:rFonts w:ascii="Times New Roman" w:hAnsi="Times New Roman" w:cs="Times New Roman"/>
-        </w:rPr>
-        <w:t xml:space="preserve">a training set </w:t>
+        <w:t xml:space="preserve"> Given a training set </w:t>
       </w:r>
       <w:r>
         <w:rPr>
@@ -4142,16 +3940,8 @@
         <w:rPr>
           <w:rFonts w:ascii="Times New Roman" w:hAnsi="Times New Roman" w:cs="Times New Roman"/>
         </w:rPr>
-        <w:t xml:space="preserve"> as one input), and a corresponding observed </w:t>
-      </w:r>
-      <w:proofErr w:type="gramStart"/>
-      <w:r>
-        <w:rPr>
-          <w:rFonts w:ascii="Times New Roman" w:hAnsi="Times New Roman" w:cs="Times New Roman"/>
-        </w:rPr>
-        <w:t>outputs</w:t>
-      </w:r>
-      <w:proofErr w:type="gramEnd"/>
+        <w:t xml:space="preserve"> as one input), and a corresponding observed outputs</w:t>
+      </w:r>
       <m:oMath>
         <m:r>
           <w:rPr>
@@ -4491,13 +4281,7 @@
             <w:rPr>
               <w:rFonts w:ascii="Cambria Math" w:hAnsi="Cambria Math" w:cs="Times New Roman"/>
             </w:rPr>
-            <m:t>i=1~m</m:t>
-          </m:r>
-          <m:r>
-            <w:rPr>
-              <w:rFonts w:ascii="Cambria Math" w:hAnsi="Cambria Math" w:cs="Times New Roman"/>
-            </w:rPr>
-            <m:t>.</m:t>
+            <m:t>i=1~m.</m:t>
           </m:r>
         </m:oMath>
       </m:oMathPara>
@@ -4621,13 +4405,7 @@
             <w:rPr>
               <w:rFonts w:ascii="Cambria Math" w:hAnsi="Cambria Math" w:cs="Times New Roman"/>
             </w:rPr>
-            <m:t>=</m:t>
-          </m:r>
-          <m:r>
-            <w:rPr>
-              <w:rFonts w:ascii="Cambria Math" w:hAnsi="Cambria Math" w:cs="Times New Roman"/>
-            </w:rPr>
-            <m:t>g</m:t>
+            <m:t>=g</m:t>
           </m:r>
           <m:d>
             <m:dPr>
@@ -4811,8 +4589,6 @@
                       </m:r>
                     </m:e>
                   </m:acc>
-                  <w:bookmarkStart w:id="0" w:name="_GoBack"/>
-                  <w:bookmarkEnd w:id="0"/>
                 </m:sup>
               </m:sSup>
             </m:den>
@@ -5126,13 +4902,7 @@
                 <w:rPr>
                   <w:rFonts w:ascii="Cambria Math" w:hAnsi="Cambria Math" w:cs="Times New Roman"/>
                 </w:rPr>
-                <m:t>(</m:t>
-              </m:r>
-              <m:r>
-                <w:rPr>
-                  <w:rFonts w:ascii="Cambria Math" w:hAnsi="Cambria Math" w:cs="Times New Roman"/>
-                </w:rPr>
-                <m:t>1-</m:t>
+                <m:t>(1-</m:t>
               </m:r>
               <m:sSub>
                 <m:sSubPr>
@@ -5315,16 +5085,8 @@
         <w:rPr>
           <w:rFonts w:ascii="Times New Roman" w:hAnsi="Times New Roman" w:cs="Times New Roman"/>
         </w:rPr>
-        <w:t xml:space="preserve"> represents the OBSERVED class, instead of the predicted </w:t>
-      </w:r>
-      <w:proofErr w:type="gramStart"/>
-      <w:r>
-        <w:rPr>
-          <w:rFonts w:ascii="Times New Roman" w:hAnsi="Times New Roman" w:cs="Times New Roman"/>
-        </w:rPr>
-        <w:t xml:space="preserve">possibility </w:t>
-      </w:r>
-      <w:proofErr w:type="gramEnd"/>
+        <w:t xml:space="preserve"> represents the OBSERVED class, instead of the predicted possibility </w:t>
+      </w:r>
       <m:oMath>
         <m:acc>
           <m:accPr>
@@ -5384,16 +5146,8 @@
         <w:rPr>
           <w:rFonts w:ascii="Times New Roman" w:hAnsi="Times New Roman" w:cs="Times New Roman"/>
         </w:rPr>
-        <w:t xml:space="preserve">Again, we can use maximum-likelihood method to solve for the optimum </w:t>
-      </w:r>
-      <w:proofErr w:type="gramStart"/>
-      <w:r>
-        <w:rPr>
-          <w:rFonts w:ascii="Times New Roman" w:hAnsi="Times New Roman" w:cs="Times New Roman"/>
-        </w:rPr>
-        <w:t xml:space="preserve">parameter </w:t>
-      </w:r>
-      <w:proofErr w:type="gramEnd"/>
+        <w:t xml:space="preserve">Again, we can use maximum-likelihood method to solve for the optimum parameter </w:t>
+      </w:r>
       <m:oMath>
         <m:sSub>
           <m:sSubPr>
@@ -5511,13 +5265,7 @@
                 <w:rPr>
                   <w:rFonts w:ascii="Cambria Math" w:hAnsi="Cambria Math" w:cs="Times New Roman"/>
                 </w:rPr>
-                <m:t>argm</m:t>
-              </m:r>
-              <m:r>
-                <w:rPr>
-                  <w:rFonts w:ascii="Cambria Math" w:hAnsi="Cambria Math" w:cs="Times New Roman"/>
-                </w:rPr>
-                <m:t>ax</m:t>
+                <m:t>argmax</m:t>
               </m:r>
             </m:e>
             <m:sub>
@@ -6567,19 +6315,7 @@
             <w:rPr>
               <w:rFonts w:ascii="Cambria Math" w:hAnsi="Cambria Math" w:cs="Times New Roman"/>
             </w:rPr>
-            <m:t>(</m:t>
-          </m:r>
-          <m:r>
-            <w:rPr>
-              <w:rFonts w:ascii="Cambria Math" w:hAnsi="Cambria Math" w:cs="Times New Roman"/>
-            </w:rPr>
-            <m:t xml:space="preserve">i.e. maximize </m:t>
-          </m:r>
-          <m:r>
-            <w:rPr>
-              <w:rFonts w:ascii="Cambria Math" w:hAnsi="Cambria Math" w:cs="Times New Roman"/>
-            </w:rPr>
-            <m:t>log-likelihood)</m:t>
+            <m:t>(i.e. maximize log-likelihood)</m:t>
           </m:r>
         </m:oMath>
       </m:oMathPara>
@@ -6756,16 +6492,8 @@
         <w:rPr>
           <w:rFonts w:ascii="Times New Roman" w:hAnsi="Times New Roman" w:cs="Times New Roman"/>
         </w:rPr>
-        <w:t xml:space="preserve"> for the </w:t>
-      </w:r>
-      <w:proofErr w:type="gramStart"/>
-      <w:r>
-        <w:rPr>
-          <w:rFonts w:ascii="Times New Roman" w:hAnsi="Times New Roman" w:cs="Times New Roman"/>
-        </w:rPr>
-        <w:t xml:space="preserve">best </w:t>
-      </w:r>
-      <w:proofErr w:type="gramEnd"/>
+        <w:t xml:space="preserve"> for the best </w:t>
+      </w:r>
       <m:oMath>
         <m:acc>
           <m:accPr>
@@ -7105,13 +6833,7 @@
                     <w:rPr>
                       <w:rFonts w:ascii="Cambria Math" w:hAnsi="Cambria Math" w:cs="Times New Roman"/>
                     </w:rPr>
-                    <m:t>1-</m:t>
-                  </m:r>
-                  <m:r>
-                    <w:rPr>
-                      <w:rFonts w:ascii="Cambria Math" w:hAnsi="Cambria Math" w:cs="Times New Roman"/>
-                    </w:rPr>
-                    <m:t>g</m:t>
+                    <m:t>1-g</m:t>
                   </m:r>
                   <m:d>
                     <m:dPr>
@@ -7708,13 +7430,7 @@
                 <w:rPr>
                   <w:rFonts w:ascii="Cambria Math" w:hAnsi="Cambria Math" w:cs="Times New Roman"/>
                 </w:rPr>
-                <m:t>1-</m:t>
-              </m:r>
-              <m:r>
-                <w:rPr>
-                  <w:rFonts w:ascii="Cambria Math" w:hAnsi="Cambria Math" w:cs="Times New Roman"/>
-                </w:rPr>
-                <m:t>g</m:t>
+                <m:t>1-g</m:t>
               </m:r>
               <m:d>
                 <m:dPr>
@@ -7959,13 +7675,7 @@
                 <w:rPr>
                   <w:rFonts w:ascii="Cambria Math" w:hAnsi="Cambria Math" w:cs="Times New Roman"/>
                 </w:rPr>
-                <m:t>[</m:t>
-              </m:r>
-              <m:r>
-                <w:rPr>
-                  <w:rFonts w:ascii="Cambria Math" w:hAnsi="Cambria Math" w:cs="Times New Roman"/>
-                </w:rPr>
-                <m:t>1-g</m:t>
+                <m:t>[1-g</m:t>
               </m:r>
               <m:d>
                 <m:dPr>
@@ -8041,13 +7751,7 @@
                 <w:rPr>
                   <w:rFonts w:ascii="Cambria Math" w:hAnsi="Cambria Math" w:cs="Times New Roman"/>
                 </w:rPr>
-                <m:t>]</m:t>
-              </m:r>
-              <m:r>
-                <w:rPr>
-                  <w:rFonts w:ascii="Cambria Math" w:hAnsi="Cambria Math" w:cs="Times New Roman"/>
-                </w:rPr>
-                <m:t>-</m:t>
+                <m:t>]-</m:t>
               </m:r>
               <m:d>
                 <m:dPr>
@@ -8214,13 +7918,7 @@
             <w:rPr>
               <w:rFonts w:ascii="Cambria Math" w:hAnsi="Cambria Math" w:cs="Times New Roman"/>
             </w:rPr>
-            <m:t>=</m:t>
-          </m:r>
-          <m:r>
-            <w:rPr>
-              <w:rFonts w:ascii="Cambria Math" w:hAnsi="Cambria Math" w:cs="Times New Roman"/>
-            </w:rPr>
-            <m:t>[</m:t>
+            <m:t>=[</m:t>
           </m:r>
           <m:sSub>
             <m:sSubPr>
@@ -8403,14 +8101,12 @@
           <w:rFonts w:ascii="Times New Roman" w:hAnsi="Times New Roman" w:cs="Times New Roman"/>
         </w:rPr>
       </w:pPr>
-      <w:proofErr w:type="gramStart"/>
       <w:r>
         <w:rPr>
           <w:rFonts w:ascii="Times New Roman" w:hAnsi="Times New Roman" w:cs="Times New Roman"/>
         </w:rPr>
         <w:t>Loop{</w:t>
       </w:r>
-      <w:proofErr w:type="gramEnd"/>
     </w:p>
     <w:p>
       <w:pPr>
@@ -8432,33 +8128,11 @@
         </w:rPr>
         <w:tab/>
       </w:r>
-      <w:proofErr w:type="gramStart"/>
-      <w:r>
-        <w:rPr>
-          <w:rFonts w:ascii="Times New Roman" w:hAnsi="Times New Roman" w:cs="Times New Roman"/>
-        </w:rPr>
-        <w:t>for</w:t>
-      </w:r>
-      <w:proofErr w:type="gramEnd"/>
-      <w:r>
-        <w:rPr>
-          <w:rFonts w:ascii="Times New Roman" w:hAnsi="Times New Roman" w:cs="Times New Roman"/>
-        </w:rPr>
-        <w:t xml:space="preserve"> </w:t>
-      </w:r>
-      <w:proofErr w:type="spellStart"/>
-      <w:r>
-        <w:rPr>
-          <w:rFonts w:ascii="Times New Roman" w:hAnsi="Times New Roman" w:cs="Times New Roman"/>
-        </w:rPr>
-        <w:t>i</w:t>
-      </w:r>
-      <w:proofErr w:type="spellEnd"/>
-      <w:r>
-        <w:rPr>
-          <w:rFonts w:ascii="Times New Roman" w:hAnsi="Times New Roman" w:cs="Times New Roman"/>
-        </w:rPr>
-        <w:t xml:space="preserve"> = 1:m {</w:t>
+      <w:r>
+        <w:rPr>
+          <w:rFonts w:ascii="Times New Roman" w:hAnsi="Times New Roman" w:cs="Times New Roman"/>
+        </w:rPr>
+        <w:t>for i = 1:m {</w:t>
       </w:r>
       <w:r>
         <w:rPr>
@@ -8495,19 +8169,11 @@
         </w:rPr>
         <w:tab/>
       </w:r>
-      <w:proofErr w:type="gramStart"/>
-      <w:r>
-        <w:rPr>
-          <w:rFonts w:ascii="Times New Roman" w:hAnsi="Times New Roman" w:cs="Times New Roman"/>
-        </w:rPr>
-        <w:t>for</w:t>
-      </w:r>
-      <w:proofErr w:type="gramEnd"/>
-      <w:r>
-        <w:rPr>
-          <w:rFonts w:ascii="Times New Roman" w:hAnsi="Times New Roman" w:cs="Times New Roman"/>
-        </w:rPr>
-        <w:t xml:space="preserve"> j = 1:n {</w:t>
+      <w:r>
+        <w:rPr>
+          <w:rFonts w:ascii="Times New Roman" w:hAnsi="Times New Roman" w:cs="Times New Roman"/>
+        </w:rPr>
+        <w:t>for j = 1:n {</w:t>
       </w:r>
       <w:r>
         <w:rPr>
@@ -8847,6 +8513,1842 @@
         </w:rPr>
       </w:pPr>
     </w:p>
+    <w:p>
+      <w:pPr>
+        <w:pStyle w:val="ListParagraph"/>
+        <w:ind w:left="360"/>
+        <w:rPr>
+          <w:rFonts w:ascii="Times New Roman" w:hAnsi="Times New Roman" w:cs="Times New Roman"/>
+        </w:rPr>
+      </w:pPr>
+    </w:p>
+    <w:p>
+      <w:pPr>
+        <w:pStyle w:val="ListParagraph"/>
+        <w:numPr>
+          <w:ilvl w:val="0"/>
+          <w:numId w:val="1"/>
+        </w:numPr>
+        <w:rPr>
+          <w:rFonts w:ascii="Times New Roman" w:hAnsi="Times New Roman" w:cs="Times New Roman"/>
+        </w:rPr>
+      </w:pPr>
+      <w:r>
+        <w:rPr>
+          <w:rFonts w:ascii="Times New Roman" w:hAnsi="Times New Roman" w:cs="Times New Roman"/>
+        </w:rPr>
+        <w:t>Ridge and LASSO Regularization</w:t>
+      </w:r>
+    </w:p>
+    <w:p>
+      <w:pPr>
+        <w:pStyle w:val="ListParagraph"/>
+        <w:numPr>
+          <w:ilvl w:val="0"/>
+          <w:numId w:val="2"/>
+        </w:numPr>
+        <w:rPr>
+          <w:rFonts w:ascii="Times New Roman" w:hAnsi="Times New Roman" w:cs="Times New Roman"/>
+        </w:rPr>
+      </w:pPr>
+      <w:r>
+        <w:rPr>
+          <w:rFonts w:ascii="Times New Roman" w:hAnsi="Times New Roman" w:cs="Times New Roman"/>
+        </w:rPr>
+        <w:t>Ridge regression</w:t>
+      </w:r>
+    </w:p>
+    <w:p>
+      <w:pPr>
+        <w:ind w:left="360"/>
+        <w:rPr>
+          <w:rFonts w:ascii="Times New Roman" w:hAnsi="Times New Roman" w:cs="Times New Roman"/>
+        </w:rPr>
+      </w:pPr>
+      <w:r>
+        <w:rPr>
+          <w:rFonts w:ascii="Times New Roman" w:hAnsi="Times New Roman" w:cs="Times New Roman"/>
+        </w:rPr>
+        <w:t>Cost function in Ridge regression is:</w:t>
+      </w:r>
+    </w:p>
+    <w:p>
+      <w:pPr>
+        <w:pStyle w:val="ListParagraph"/>
+        <w:ind w:left="360"/>
+        <w:rPr>
+          <w:rFonts w:ascii="Times New Roman" w:hAnsi="Times New Roman" w:cs="Times New Roman"/>
+        </w:rPr>
+      </w:pPr>
+      <m:oMathPara>
+        <m:oMath>
+          <m:r>
+            <w:rPr>
+              <w:rFonts w:ascii="Cambria Math" w:hAnsi="Cambria Math" w:cs="Times New Roman"/>
+            </w:rPr>
+            <m:t>S</m:t>
+          </m:r>
+          <m:d>
+            <m:dPr>
+              <m:ctrlPr>
+                <w:rPr>
+                  <w:rFonts w:ascii="Cambria Math" w:hAnsi="Cambria Math" w:cs="Times New Roman"/>
+                  <w:i/>
+                </w:rPr>
+              </m:ctrlPr>
+            </m:dPr>
+            <m:e>
+              <m:acc>
+                <m:accPr>
+                  <m:chr m:val="⃗"/>
+                  <m:ctrlPr>
+                    <w:rPr>
+                      <w:rFonts w:ascii="Cambria Math" w:hAnsi="Cambria Math" w:cs="Times New Roman"/>
+                      <w:i/>
+                    </w:rPr>
+                  </m:ctrlPr>
+                </m:accPr>
+                <m:e>
+                  <m:r>
+                    <w:rPr>
+                      <w:rFonts w:ascii="Cambria Math" w:hAnsi="Cambria Math" w:cs="Times New Roman"/>
+                    </w:rPr>
+                    <m:t>β</m:t>
+                  </m:r>
+                </m:e>
+              </m:acc>
+            </m:e>
+          </m:d>
+          <m:r>
+            <w:rPr>
+              <w:rFonts w:ascii="Cambria Math" w:hAnsi="Cambria Math" w:cs="Times New Roman"/>
+            </w:rPr>
+            <m:t>=</m:t>
+          </m:r>
+          <m:f>
+            <m:fPr>
+              <m:ctrlPr>
+                <w:rPr>
+                  <w:rFonts w:ascii="Cambria Math" w:hAnsi="Cambria Math" w:cs="Times New Roman"/>
+                  <w:i/>
+                </w:rPr>
+              </m:ctrlPr>
+            </m:fPr>
+            <m:num>
+              <m:r>
+                <w:rPr>
+                  <w:rFonts w:ascii="Cambria Math" w:hAnsi="Cambria Math" w:cs="Times New Roman"/>
+                </w:rPr>
+                <m:t>1</m:t>
+              </m:r>
+            </m:num>
+            <m:den>
+              <m:r>
+                <w:rPr>
+                  <w:rFonts w:ascii="Cambria Math" w:hAnsi="Cambria Math" w:cs="Times New Roman"/>
+                </w:rPr>
+                <m:t>2</m:t>
+              </m:r>
+            </m:den>
+          </m:f>
+          <m:sSup>
+            <m:sSupPr>
+              <m:ctrlPr>
+                <w:rPr>
+                  <w:rFonts w:ascii="Cambria Math" w:hAnsi="Cambria Math" w:cs="Times New Roman"/>
+                  <w:i/>
+                </w:rPr>
+              </m:ctrlPr>
+            </m:sSupPr>
+            <m:e>
+              <m:d>
+                <m:dPr>
+                  <m:ctrlPr>
+                    <w:rPr>
+                      <w:rFonts w:ascii="Cambria Math" w:hAnsi="Cambria Math" w:cs="Times New Roman"/>
+                      <w:i/>
+                    </w:rPr>
+                  </m:ctrlPr>
+                </m:dPr>
+                <m:e>
+                  <m:acc>
+                    <m:accPr>
+                      <m:chr m:val="⃗"/>
+                      <m:ctrlPr>
+                        <w:rPr>
+                          <w:rFonts w:ascii="Cambria Math" w:hAnsi="Cambria Math" w:cs="Times New Roman"/>
+                          <w:i/>
+                        </w:rPr>
+                      </m:ctrlPr>
+                    </m:accPr>
+                    <m:e>
+                      <m:r>
+                        <w:rPr>
+                          <w:rFonts w:ascii="Cambria Math" w:hAnsi="Cambria Math" w:cs="Times New Roman"/>
+                        </w:rPr>
+                        <m:t>y</m:t>
+                      </m:r>
+                    </m:e>
+                  </m:acc>
+                  <m:r>
+                    <w:rPr>
+                      <w:rFonts w:ascii="Cambria Math" w:hAnsi="Cambria Math" w:cs="Times New Roman"/>
+                    </w:rPr>
+                    <m:t>-X</m:t>
+                  </m:r>
+                  <m:acc>
+                    <m:accPr>
+                      <m:chr m:val="⃗"/>
+                      <m:ctrlPr>
+                        <w:rPr>
+                          <w:rFonts w:ascii="Cambria Math" w:hAnsi="Cambria Math" w:cs="Times New Roman"/>
+                          <w:i/>
+                        </w:rPr>
+                      </m:ctrlPr>
+                    </m:accPr>
+                    <m:e>
+                      <m:r>
+                        <w:rPr>
+                          <w:rFonts w:ascii="Cambria Math" w:hAnsi="Cambria Math" w:cs="Times New Roman"/>
+                        </w:rPr>
+                        <m:t>β</m:t>
+                      </m:r>
+                    </m:e>
+                  </m:acc>
+                </m:e>
+              </m:d>
+            </m:e>
+            <m:sup>
+              <m:r>
+                <w:rPr>
+                  <w:rFonts w:ascii="Cambria Math" w:hAnsi="Cambria Math" w:cs="Times New Roman"/>
+                </w:rPr>
+                <m:t>T</m:t>
+              </m:r>
+            </m:sup>
+          </m:sSup>
+          <m:d>
+            <m:dPr>
+              <m:ctrlPr>
+                <w:rPr>
+                  <w:rFonts w:ascii="Cambria Math" w:hAnsi="Cambria Math" w:cs="Times New Roman"/>
+                  <w:i/>
+                </w:rPr>
+              </m:ctrlPr>
+            </m:dPr>
+            <m:e>
+              <m:acc>
+                <m:accPr>
+                  <m:chr m:val="⃗"/>
+                  <m:ctrlPr>
+                    <w:rPr>
+                      <w:rFonts w:ascii="Cambria Math" w:hAnsi="Cambria Math" w:cs="Times New Roman"/>
+                      <w:i/>
+                    </w:rPr>
+                  </m:ctrlPr>
+                </m:accPr>
+                <m:e>
+                  <m:r>
+                    <w:rPr>
+                      <w:rFonts w:ascii="Cambria Math" w:hAnsi="Cambria Math" w:cs="Times New Roman"/>
+                    </w:rPr>
+                    <m:t>y</m:t>
+                  </m:r>
+                </m:e>
+              </m:acc>
+              <m:r>
+                <w:rPr>
+                  <w:rFonts w:ascii="Cambria Math" w:hAnsi="Cambria Math" w:cs="Times New Roman"/>
+                </w:rPr>
+                <m:t>-X</m:t>
+              </m:r>
+              <m:acc>
+                <m:accPr>
+                  <m:chr m:val="⃗"/>
+                  <m:ctrlPr>
+                    <w:rPr>
+                      <w:rFonts w:ascii="Cambria Math" w:hAnsi="Cambria Math" w:cs="Times New Roman"/>
+                      <w:i/>
+                    </w:rPr>
+                  </m:ctrlPr>
+                </m:accPr>
+                <m:e>
+                  <m:r>
+                    <w:rPr>
+                      <w:rFonts w:ascii="Cambria Math" w:hAnsi="Cambria Math" w:cs="Times New Roman"/>
+                    </w:rPr>
+                    <m:t>β</m:t>
+                  </m:r>
+                </m:e>
+              </m:acc>
+            </m:e>
+          </m:d>
+          <m:r>
+            <w:rPr>
+              <w:rFonts w:ascii="Cambria Math" w:hAnsi="Cambria Math" w:cs="Times New Roman"/>
+              <w:highlight w:val="yellow"/>
+            </w:rPr>
+            <m:t>+</m:t>
+          </m:r>
+          <m:sSup>
+            <m:sSupPr>
+              <m:ctrlPr>
+                <w:rPr>
+                  <w:rFonts w:ascii="Cambria Math" w:hAnsi="Cambria Math" w:cs="Times New Roman"/>
+                  <w:i/>
+                  <w:highlight w:val="yellow"/>
+                </w:rPr>
+              </m:ctrlPr>
+            </m:sSupPr>
+            <m:e>
+              <m:acc>
+                <m:accPr>
+                  <m:chr m:val="⃗"/>
+                  <m:ctrlPr>
+                    <w:rPr>
+                      <w:rFonts w:ascii="Cambria Math" w:hAnsi="Cambria Math" w:cs="Times New Roman"/>
+                      <w:i/>
+                      <w:highlight w:val="yellow"/>
+                    </w:rPr>
+                  </m:ctrlPr>
+                </m:accPr>
+                <m:e>
+                  <m:r>
+                    <w:rPr>
+                      <w:rFonts w:ascii="Cambria Math" w:hAnsi="Cambria Math" w:cs="Times New Roman"/>
+                      <w:highlight w:val="yellow"/>
+                    </w:rPr>
+                    <m:t>β</m:t>
+                  </m:r>
+                </m:e>
+              </m:acc>
+            </m:e>
+            <m:sup>
+              <m:r>
+                <w:rPr>
+                  <w:rFonts w:ascii="Cambria Math" w:hAnsi="Cambria Math" w:cs="Times New Roman"/>
+                  <w:highlight w:val="yellow"/>
+                </w:rPr>
+                <m:t>T</m:t>
+              </m:r>
+            </m:sup>
+          </m:sSup>
+          <m:r>
+            <m:rPr>
+              <m:sty m:val="p"/>
+            </m:rPr>
+            <w:rPr>
+              <w:rFonts w:ascii="Cambria Math" w:hAnsi="Cambria Math" w:cs="Times New Roman"/>
+              <w:highlight w:val="yellow"/>
+            </w:rPr>
+            <m:t>Λ</m:t>
+          </m:r>
+          <m:acc>
+            <m:accPr>
+              <m:chr m:val="⃗"/>
+              <m:ctrlPr>
+                <w:rPr>
+                  <w:rFonts w:ascii="Cambria Math" w:hAnsi="Cambria Math" w:cs="Times New Roman"/>
+                  <w:i/>
+                  <w:highlight w:val="yellow"/>
+                </w:rPr>
+              </m:ctrlPr>
+            </m:accPr>
+            <m:e>
+              <m:r>
+                <w:rPr>
+                  <w:rFonts w:ascii="Cambria Math" w:hAnsi="Cambria Math" w:cs="Times New Roman"/>
+                  <w:highlight w:val="yellow"/>
+                </w:rPr>
+                <m:t>β</m:t>
+              </m:r>
+            </m:e>
+          </m:acc>
+        </m:oMath>
+      </m:oMathPara>
+    </w:p>
+    <w:p>
+      <w:pPr>
+        <w:pStyle w:val="ListParagraph"/>
+        <w:ind w:left="360"/>
+        <w:rPr>
+          <w:rFonts w:ascii="Times New Roman" w:hAnsi="Times New Roman" w:cs="Times New Roman"/>
+        </w:rPr>
+      </w:pPr>
+      <m:oMathPara>
+        <m:oMath>
+          <m:sSup>
+            <m:sSupPr>
+              <m:ctrlPr>
+                <w:rPr>
+                  <w:rFonts w:ascii="Cambria Math" w:hAnsi="Cambria Math" w:cs="Times New Roman"/>
+                  <w:i/>
+                </w:rPr>
+              </m:ctrlPr>
+            </m:sSupPr>
+            <m:e>
+              <m:acc>
+                <m:accPr>
+                  <m:ctrlPr>
+                    <w:rPr>
+                      <w:rFonts w:ascii="Cambria Math" w:hAnsi="Cambria Math" w:cs="Times New Roman"/>
+                      <w:i/>
+                    </w:rPr>
+                  </m:ctrlPr>
+                </m:accPr>
+                <m:e>
+                  <m:acc>
+                    <m:accPr>
+                      <m:chr m:val="⃗"/>
+                      <m:ctrlPr>
+                        <w:rPr>
+                          <w:rFonts w:ascii="Cambria Math" w:hAnsi="Cambria Math" w:cs="Times New Roman"/>
+                          <w:i/>
+                        </w:rPr>
+                      </m:ctrlPr>
+                    </m:accPr>
+                    <m:e>
+                      <m:r>
+                        <w:rPr>
+                          <w:rFonts w:ascii="Cambria Math" w:hAnsi="Cambria Math" w:cs="Times New Roman"/>
+                        </w:rPr>
+                        <m:t>β</m:t>
+                      </m:r>
+                    </m:e>
+                  </m:acc>
+                </m:e>
+              </m:acc>
+            </m:e>
+            <m:sup>
+              <m:r>
+                <w:rPr>
+                  <w:rFonts w:ascii="Cambria Math" w:hAnsi="Cambria Math" w:cs="Times New Roman"/>
+                </w:rPr>
+                <m:t>Ridge</m:t>
+              </m:r>
+            </m:sup>
+          </m:sSup>
+          <m:r>
+            <w:rPr>
+              <w:rFonts w:ascii="Cambria Math" w:hAnsi="Cambria Math" w:cs="Times New Roman"/>
+            </w:rPr>
+            <m:t>=</m:t>
+          </m:r>
+          <m:sSub>
+            <m:sSubPr>
+              <m:ctrlPr>
+                <w:rPr>
+                  <w:rFonts w:ascii="Cambria Math" w:hAnsi="Cambria Math" w:cs="Times New Roman"/>
+                  <w:i/>
+                </w:rPr>
+              </m:ctrlPr>
+            </m:sSubPr>
+            <m:e>
+              <m:r>
+                <w:rPr>
+                  <w:rFonts w:ascii="Cambria Math" w:hAnsi="Cambria Math" w:cs="Times New Roman"/>
+                </w:rPr>
+                <m:t>argmin</m:t>
+              </m:r>
+            </m:e>
+            <m:sub>
+              <m:acc>
+                <m:accPr>
+                  <m:chr m:val="⃗"/>
+                  <m:ctrlPr>
+                    <w:rPr>
+                      <w:rFonts w:ascii="Cambria Math" w:hAnsi="Cambria Math" w:cs="Times New Roman"/>
+                      <w:i/>
+                    </w:rPr>
+                  </m:ctrlPr>
+                </m:accPr>
+                <m:e>
+                  <m:r>
+                    <w:rPr>
+                      <w:rFonts w:ascii="Cambria Math" w:hAnsi="Cambria Math" w:cs="Times New Roman"/>
+                    </w:rPr>
+                    <m:t>β</m:t>
+                  </m:r>
+                </m:e>
+              </m:acc>
+            </m:sub>
+          </m:sSub>
+          <m:r>
+            <w:rPr>
+              <w:rFonts w:ascii="Cambria Math" w:hAnsi="Cambria Math" w:cs="Times New Roman"/>
+            </w:rPr>
+            <m:t>S</m:t>
+          </m:r>
+          <m:d>
+            <m:dPr>
+              <m:ctrlPr>
+                <w:rPr>
+                  <w:rFonts w:ascii="Cambria Math" w:hAnsi="Cambria Math" w:cs="Times New Roman"/>
+                  <w:i/>
+                </w:rPr>
+              </m:ctrlPr>
+            </m:dPr>
+            <m:e>
+              <m:acc>
+                <m:accPr>
+                  <m:chr m:val="⃗"/>
+                  <m:ctrlPr>
+                    <w:rPr>
+                      <w:rFonts w:ascii="Cambria Math" w:hAnsi="Cambria Math" w:cs="Times New Roman"/>
+                      <w:i/>
+                    </w:rPr>
+                  </m:ctrlPr>
+                </m:accPr>
+                <m:e>
+                  <m:r>
+                    <w:rPr>
+                      <w:rFonts w:ascii="Cambria Math" w:hAnsi="Cambria Math" w:cs="Times New Roman"/>
+                    </w:rPr>
+                    <m:t>β</m:t>
+                  </m:r>
+                </m:e>
+              </m:acc>
+            </m:e>
+          </m:d>
+        </m:oMath>
+      </m:oMathPara>
+    </w:p>
+    <w:p>
+      <w:pPr>
+        <w:pStyle w:val="ListParagraph"/>
+        <w:ind w:left="360"/>
+        <w:rPr>
+          <w:rFonts w:ascii="Times New Roman" w:hAnsi="Times New Roman" w:cs="Times New Roman"/>
+        </w:rPr>
+      </w:pPr>
+    </w:p>
+    <w:p>
+      <w:pPr>
+        <w:pStyle w:val="ListParagraph"/>
+        <w:ind w:left="360"/>
+        <w:rPr>
+          <w:rFonts w:ascii="Times New Roman" w:hAnsi="Times New Roman" w:cs="Times New Roman"/>
+        </w:rPr>
+      </w:pPr>
+      <w:r>
+        <w:rPr>
+          <w:rFonts w:ascii="Times New Roman" w:hAnsi="Times New Roman" w:cs="Times New Roman"/>
+        </w:rPr>
+        <w:t xml:space="preserve">The highlighted part is the difference compared to OLS. </w:t>
+      </w:r>
+      <w:r>
+        <w:rPr>
+          <w:rFonts w:ascii="Times New Roman" w:hAnsi="Times New Roman" w:cs="Times New Roman"/>
+        </w:rPr>
+        <w:t xml:space="preserve">The matrix </w:t>
+      </w:r>
+      <m:oMath>
+        <m:r>
+          <m:rPr>
+            <m:sty m:val="p"/>
+          </m:rPr>
+          <w:rPr>
+            <w:rFonts w:ascii="Cambria Math" w:hAnsi="Cambria Math" w:cs="Times New Roman"/>
+          </w:rPr>
+          <m:t>Λ</m:t>
+        </m:r>
+      </m:oMath>
+      <w:r>
+        <w:rPr>
+          <w:rFonts w:ascii="Times New Roman" w:hAnsi="Times New Roman" w:cs="Times New Roman"/>
+        </w:rPr>
+        <w:t xml:space="preserve"> is a diagonal matrix with non-negative elements</w:t>
+      </w:r>
+      <w:r>
+        <w:rPr>
+          <w:rFonts w:ascii="Times New Roman" w:hAnsi="Times New Roman" w:cs="Times New Roman"/>
+        </w:rPr>
+        <w:t xml:space="preserve"> </w:t>
+      </w:r>
+      <m:oMath>
+        <m:r>
+          <w:rPr>
+            <w:rFonts w:ascii="Cambria Math" w:hAnsi="Cambria Math" w:cs="Times New Roman"/>
+          </w:rPr>
+          <m:t>{</m:t>
+        </m:r>
+        <m:sSub>
+          <m:sSubPr>
+            <m:ctrlPr>
+              <w:rPr>
+                <w:rFonts w:ascii="Cambria Math" w:hAnsi="Cambria Math" w:cs="Times New Roman"/>
+                <w:i/>
+              </w:rPr>
+            </m:ctrlPr>
+          </m:sSubPr>
+          <m:e>
+            <m:r>
+              <w:rPr>
+                <w:rFonts w:ascii="Cambria Math" w:hAnsi="Cambria Math" w:cs="Times New Roman"/>
+              </w:rPr>
+              <m:t>λ</m:t>
+            </m:r>
+          </m:e>
+          <m:sub>
+            <m:r>
+              <w:rPr>
+                <w:rFonts w:ascii="Cambria Math" w:hAnsi="Cambria Math" w:cs="Times New Roman"/>
+              </w:rPr>
+              <m:t>1</m:t>
+            </m:r>
+          </m:sub>
+        </m:sSub>
+        <m:r>
+          <w:rPr>
+            <w:rFonts w:ascii="Cambria Math" w:hAnsi="Cambria Math" w:cs="Times New Roman"/>
+          </w:rPr>
+          <m:t>,</m:t>
+        </m:r>
+        <m:sSub>
+          <m:sSubPr>
+            <m:ctrlPr>
+              <w:rPr>
+                <w:rFonts w:ascii="Cambria Math" w:hAnsi="Cambria Math" w:cs="Times New Roman"/>
+                <w:i/>
+              </w:rPr>
+            </m:ctrlPr>
+          </m:sSubPr>
+          <m:e>
+            <m:r>
+              <w:rPr>
+                <w:rFonts w:ascii="Cambria Math" w:hAnsi="Cambria Math" w:cs="Times New Roman"/>
+              </w:rPr>
+              <m:t>λ</m:t>
+            </m:r>
+          </m:e>
+          <m:sub>
+            <m:r>
+              <w:rPr>
+                <w:rFonts w:ascii="Cambria Math" w:hAnsi="Cambria Math" w:cs="Times New Roman"/>
+              </w:rPr>
+              <m:t>2</m:t>
+            </m:r>
+          </m:sub>
+        </m:sSub>
+        <m:r>
+          <w:rPr>
+            <w:rFonts w:ascii="Cambria Math" w:hAnsi="Cambria Math" w:cs="Times New Roman"/>
+          </w:rPr>
+          <m:t xml:space="preserve">, … </m:t>
+        </m:r>
+        <m:sSub>
+          <m:sSubPr>
+            <m:ctrlPr>
+              <w:rPr>
+                <w:rFonts w:ascii="Cambria Math" w:hAnsi="Cambria Math" w:cs="Times New Roman"/>
+                <w:i/>
+              </w:rPr>
+            </m:ctrlPr>
+          </m:sSubPr>
+          <m:e>
+            <m:r>
+              <w:rPr>
+                <w:rFonts w:ascii="Cambria Math" w:hAnsi="Cambria Math" w:cs="Times New Roman"/>
+              </w:rPr>
+              <m:t>λ</m:t>
+            </m:r>
+          </m:e>
+          <m:sub>
+            <m:r>
+              <w:rPr>
+                <w:rFonts w:ascii="Cambria Math" w:hAnsi="Cambria Math" w:cs="Times New Roman"/>
+              </w:rPr>
+              <m:t>n</m:t>
+            </m:r>
+          </m:sub>
+        </m:sSub>
+        <m:r>
+          <w:rPr>
+            <w:rFonts w:ascii="Cambria Math" w:hAnsi="Cambria Math" w:cs="Times New Roman"/>
+          </w:rPr>
+          <m:t>}</m:t>
+        </m:r>
+      </m:oMath>
+      <w:r>
+        <w:rPr>
+          <w:rFonts w:ascii="Times New Roman" w:hAnsi="Times New Roman" w:cs="Times New Roman"/>
+        </w:rPr>
+        <w:t xml:space="preserve"> representing the REGULARIZATION on the parameters.</w:t>
+      </w:r>
+    </w:p>
+    <w:p>
+      <w:pPr>
+        <w:pStyle w:val="ListParagraph"/>
+        <w:ind w:left="360"/>
+        <w:rPr>
+          <w:rFonts w:ascii="Times New Roman" w:hAnsi="Times New Roman" w:cs="Times New Roman"/>
+        </w:rPr>
+      </w:pPr>
+      <w:r>
+        <w:rPr>
+          <w:rFonts w:ascii="Times New Roman" w:hAnsi="Times New Roman" w:cs="Times New Roman"/>
+        </w:rPr>
+        <w:t>The intuition behind regularization is to avoid OVERFITTING!</w:t>
+      </w:r>
+      <w:r>
+        <w:rPr>
+          <w:rFonts w:ascii="Times New Roman" w:hAnsi="Times New Roman" w:cs="Times New Roman"/>
+        </w:rPr>
+        <w:t xml:space="preserve"> If </w:t>
+      </w:r>
+      <m:oMath>
+        <m:r>
+          <w:rPr>
+            <w:rFonts w:ascii="Cambria Math" w:hAnsi="Cambria Math" w:cs="Times New Roman"/>
+          </w:rPr>
+          <m:t>λ</m:t>
+        </m:r>
+      </m:oMath>
+      <w:r>
+        <w:rPr>
+          <w:rFonts w:ascii="Times New Roman" w:hAnsi="Times New Roman" w:cs="Times New Roman"/>
+        </w:rPr>
+        <w:t xml:space="preserve"> is zero, </w:t>
+      </w:r>
+      <m:oMath>
+        <m:sSup>
+          <m:sSupPr>
+            <m:ctrlPr>
+              <w:rPr>
+                <w:rFonts w:ascii="Cambria Math" w:hAnsi="Cambria Math" w:cs="Times New Roman"/>
+                <w:i/>
+              </w:rPr>
+            </m:ctrlPr>
+          </m:sSupPr>
+          <m:e>
+            <m:acc>
+              <m:accPr>
+                <m:ctrlPr>
+                  <w:rPr>
+                    <w:rFonts w:ascii="Cambria Math" w:hAnsi="Cambria Math" w:cs="Times New Roman"/>
+                    <w:i/>
+                  </w:rPr>
+                </m:ctrlPr>
+              </m:accPr>
+              <m:e>
+                <m:acc>
+                  <m:accPr>
+                    <m:chr m:val="⃗"/>
+                    <m:ctrlPr>
+                      <w:rPr>
+                        <w:rFonts w:ascii="Cambria Math" w:hAnsi="Cambria Math" w:cs="Times New Roman"/>
+                        <w:i/>
+                      </w:rPr>
+                    </m:ctrlPr>
+                  </m:accPr>
+                  <m:e>
+                    <m:r>
+                      <w:rPr>
+                        <w:rFonts w:ascii="Cambria Math" w:hAnsi="Cambria Math" w:cs="Times New Roman"/>
+                      </w:rPr>
+                      <m:t>β</m:t>
+                    </m:r>
+                  </m:e>
+                </m:acc>
+              </m:e>
+            </m:acc>
+          </m:e>
+          <m:sup>
+            <m:r>
+              <w:rPr>
+                <w:rFonts w:ascii="Cambria Math" w:hAnsi="Cambria Math" w:cs="Times New Roman"/>
+              </w:rPr>
+              <m:t>Ridge</m:t>
+            </m:r>
+          </m:sup>
+        </m:sSup>
+      </m:oMath>
+      <w:r>
+        <w:rPr>
+          <w:rFonts w:ascii="Times New Roman" w:hAnsi="Times New Roman" w:cs="Times New Roman"/>
+        </w:rPr>
+        <w:t xml:space="preserve"> is equal to the estimator in OLS. If </w:t>
+      </w:r>
+      <m:oMath>
+        <m:r>
+          <w:rPr>
+            <w:rFonts w:ascii="Cambria Math" w:hAnsi="Cambria Math" w:cs="Times New Roman"/>
+          </w:rPr>
+          <m:t>λ</m:t>
+        </m:r>
+      </m:oMath>
+      <w:r>
+        <w:rPr>
+          <w:rFonts w:ascii="Times New Roman" w:hAnsi="Times New Roman" w:cs="Times New Roman"/>
+        </w:rPr>
+        <w:t xml:space="preserve"> is </w:t>
+      </w:r>
+      <w:r>
+        <w:rPr>
+          <w:rFonts w:ascii="Times New Roman" w:hAnsi="Times New Roman" w:cs="Times New Roman"/>
+        </w:rPr>
+        <w:t xml:space="preserve">infinity, </w:t>
+      </w:r>
+      <m:oMath>
+        <m:sSup>
+          <m:sSupPr>
+            <m:ctrlPr>
+              <w:rPr>
+                <w:rFonts w:ascii="Cambria Math" w:hAnsi="Cambria Math" w:cs="Times New Roman"/>
+                <w:i/>
+              </w:rPr>
+            </m:ctrlPr>
+          </m:sSupPr>
+          <m:e>
+            <m:acc>
+              <m:accPr>
+                <m:ctrlPr>
+                  <w:rPr>
+                    <w:rFonts w:ascii="Cambria Math" w:hAnsi="Cambria Math" w:cs="Times New Roman"/>
+                    <w:i/>
+                  </w:rPr>
+                </m:ctrlPr>
+              </m:accPr>
+              <m:e>
+                <m:acc>
+                  <m:accPr>
+                    <m:chr m:val="⃗"/>
+                    <m:ctrlPr>
+                      <w:rPr>
+                        <w:rFonts w:ascii="Cambria Math" w:hAnsi="Cambria Math" w:cs="Times New Roman"/>
+                        <w:i/>
+                      </w:rPr>
+                    </m:ctrlPr>
+                  </m:accPr>
+                  <m:e>
+                    <m:r>
+                      <w:rPr>
+                        <w:rFonts w:ascii="Cambria Math" w:hAnsi="Cambria Math" w:cs="Times New Roman"/>
+                      </w:rPr>
+                      <m:t>β</m:t>
+                    </m:r>
+                  </m:e>
+                </m:acc>
+              </m:e>
+            </m:acc>
+          </m:e>
+          <m:sup>
+            <m:r>
+              <w:rPr>
+                <w:rFonts w:ascii="Cambria Math" w:hAnsi="Cambria Math" w:cs="Times New Roman"/>
+              </w:rPr>
+              <m:t>Ridge</m:t>
+            </m:r>
+          </m:sup>
+        </m:sSup>
+      </m:oMath>
+      <w:r>
+        <w:rPr>
+          <w:rFonts w:ascii="Times New Roman" w:hAnsi="Times New Roman" w:cs="Times New Roman"/>
+        </w:rPr>
+        <w:t xml:space="preserve"> becomes zero.</w:t>
+      </w:r>
+    </w:p>
+    <w:p>
+      <w:pPr>
+        <w:ind w:left="360"/>
+        <w:rPr>
+          <w:rFonts w:ascii="Times New Roman" w:hAnsi="Times New Roman" w:cs="Times New Roman"/>
+        </w:rPr>
+      </w:pPr>
+      <w:r>
+        <w:rPr>
+          <w:rFonts w:ascii="Times New Roman" w:hAnsi="Times New Roman" w:cs="Times New Roman"/>
+        </w:rPr>
+        <w:t xml:space="preserve">Closed-form solution of </w:t>
+      </w:r>
+      <m:oMath>
+        <m:acc>
+          <m:accPr>
+            <m:ctrlPr>
+              <w:rPr>
+                <w:rFonts w:ascii="Cambria Math" w:hAnsi="Cambria Math" w:cs="Times New Roman"/>
+                <w:i/>
+              </w:rPr>
+            </m:ctrlPr>
+          </m:accPr>
+          <m:e>
+            <m:acc>
+              <m:accPr>
+                <m:chr m:val="⃗"/>
+                <m:ctrlPr>
+                  <w:rPr>
+                    <w:rFonts w:ascii="Cambria Math" w:hAnsi="Cambria Math" w:cs="Times New Roman"/>
+                    <w:i/>
+                  </w:rPr>
+                </m:ctrlPr>
+              </m:accPr>
+              <m:e>
+                <m:r>
+                  <w:rPr>
+                    <w:rFonts w:ascii="Cambria Math" w:hAnsi="Cambria Math" w:cs="Times New Roman"/>
+                  </w:rPr>
+                  <m:t>β</m:t>
+                </m:r>
+              </m:e>
+            </m:acc>
+          </m:e>
+        </m:acc>
+      </m:oMath>
+      <w:r>
+        <w:rPr>
+          <w:rFonts w:ascii="Times New Roman" w:hAnsi="Times New Roman" w:cs="Times New Roman"/>
+        </w:rPr>
+        <w:t xml:space="preserve"> (assuming solvable</w:t>
+      </w:r>
+      <w:r>
+        <w:rPr>
+          <w:rFonts w:ascii="Times New Roman" w:hAnsi="Times New Roman" w:cs="Times New Roman"/>
+        </w:rPr>
+        <w:t xml:space="preserve">, i.e. the </w:t>
+      </w:r>
+      <w:r>
+        <w:rPr>
+          <w:rFonts w:ascii="Times New Roman" w:hAnsi="Times New Roman" w:cs="Times New Roman"/>
+        </w:rPr>
+        <w:t>matrix</w:t>
+      </w:r>
+      <w:r>
+        <w:rPr>
+          <w:rFonts w:ascii="Times New Roman" w:hAnsi="Times New Roman" w:cs="Times New Roman"/>
+        </w:rPr>
+        <w:t xml:space="preserve"> in bracket is invertible</w:t>
+      </w:r>
+      <w:r>
+        <w:rPr>
+          <w:rFonts w:ascii="Times New Roman" w:hAnsi="Times New Roman" w:cs="Times New Roman"/>
+        </w:rPr>
+        <w:t>):</w:t>
+      </w:r>
+    </w:p>
+    <w:p>
+      <w:pPr>
+        <w:pStyle w:val="ListParagraph"/>
+        <w:ind w:left="360"/>
+        <w:rPr>
+          <w:rFonts w:ascii="Times New Roman" w:hAnsi="Times New Roman" w:cs="Times New Roman"/>
+        </w:rPr>
+      </w:pPr>
+      <m:oMathPara>
+        <m:oMath>
+          <m:sSup>
+            <m:sSupPr>
+              <m:ctrlPr>
+                <w:rPr>
+                  <w:rFonts w:ascii="Cambria Math" w:hAnsi="Cambria Math" w:cs="Times New Roman"/>
+                  <w:i/>
+                </w:rPr>
+              </m:ctrlPr>
+            </m:sSupPr>
+            <m:e>
+              <m:acc>
+                <m:accPr>
+                  <m:ctrlPr>
+                    <w:rPr>
+                      <w:rFonts w:ascii="Cambria Math" w:hAnsi="Cambria Math" w:cs="Times New Roman"/>
+                      <w:i/>
+                    </w:rPr>
+                  </m:ctrlPr>
+                </m:accPr>
+                <m:e>
+                  <m:acc>
+                    <m:accPr>
+                      <m:chr m:val="⃗"/>
+                      <m:ctrlPr>
+                        <w:rPr>
+                          <w:rFonts w:ascii="Cambria Math" w:hAnsi="Cambria Math" w:cs="Times New Roman"/>
+                          <w:i/>
+                        </w:rPr>
+                      </m:ctrlPr>
+                    </m:accPr>
+                    <m:e>
+                      <m:r>
+                        <w:rPr>
+                          <w:rFonts w:ascii="Cambria Math" w:hAnsi="Cambria Math" w:cs="Times New Roman"/>
+                        </w:rPr>
+                        <m:t>β</m:t>
+                      </m:r>
+                    </m:e>
+                  </m:acc>
+                </m:e>
+              </m:acc>
+            </m:e>
+            <m:sup>
+              <m:r>
+                <w:rPr>
+                  <w:rFonts w:ascii="Cambria Math" w:hAnsi="Cambria Math" w:cs="Times New Roman"/>
+                </w:rPr>
+                <m:t>Ridge</m:t>
+              </m:r>
+            </m:sup>
+          </m:sSup>
+          <m:r>
+            <w:rPr>
+              <w:rFonts w:ascii="Cambria Math" w:hAnsi="Cambria Math" w:cs="Times New Roman"/>
+            </w:rPr>
+            <m:t>=</m:t>
+          </m:r>
+          <m:sSup>
+            <m:sSupPr>
+              <m:ctrlPr>
+                <w:rPr>
+                  <w:rFonts w:ascii="Cambria Math" w:hAnsi="Cambria Math" w:cs="Times New Roman"/>
+                  <w:i/>
+                </w:rPr>
+              </m:ctrlPr>
+            </m:sSupPr>
+            <m:e>
+              <m:d>
+                <m:dPr>
+                  <m:ctrlPr>
+                    <w:rPr>
+                      <w:rFonts w:ascii="Cambria Math" w:hAnsi="Cambria Math" w:cs="Times New Roman"/>
+                      <w:i/>
+                    </w:rPr>
+                  </m:ctrlPr>
+                </m:dPr>
+                <m:e>
+                  <m:sSup>
+                    <m:sSupPr>
+                      <m:ctrlPr>
+                        <w:rPr>
+                          <w:rFonts w:ascii="Cambria Math" w:hAnsi="Cambria Math" w:cs="Times New Roman"/>
+                          <w:i/>
+                        </w:rPr>
+                      </m:ctrlPr>
+                    </m:sSupPr>
+                    <m:e>
+                      <m:r>
+                        <w:rPr>
+                          <w:rFonts w:ascii="Cambria Math" w:hAnsi="Cambria Math" w:cs="Times New Roman"/>
+                        </w:rPr>
+                        <m:t>X</m:t>
+                      </m:r>
+                    </m:e>
+                    <m:sup>
+                      <m:r>
+                        <w:rPr>
+                          <w:rFonts w:ascii="Cambria Math" w:hAnsi="Cambria Math" w:cs="Times New Roman"/>
+                        </w:rPr>
+                        <m:t>T</m:t>
+                      </m:r>
+                    </m:sup>
+                  </m:sSup>
+                  <m:r>
+                    <w:rPr>
+                      <w:rFonts w:ascii="Cambria Math" w:hAnsi="Cambria Math" w:cs="Times New Roman"/>
+                    </w:rPr>
+                    <m:t>X</m:t>
+                  </m:r>
+                  <m:r>
+                    <w:rPr>
+                      <w:rFonts w:ascii="Cambria Math" w:hAnsi="Cambria Math" w:cs="Times New Roman"/>
+                    </w:rPr>
+                    <m:t>+</m:t>
+                  </m:r>
+                  <m:r>
+                    <m:rPr>
+                      <m:sty m:val="p"/>
+                    </m:rPr>
+                    <w:rPr>
+                      <w:rFonts w:ascii="Cambria Math" w:hAnsi="Cambria Math" w:cs="Times New Roman"/>
+                    </w:rPr>
+                    <m:t>Λ</m:t>
+                  </m:r>
+                  <m:r>
+                    <m:rPr>
+                      <m:sty m:val="p"/>
+                    </m:rPr>
+                    <w:rPr>
+                      <w:rFonts w:ascii="Cambria Math" w:hAnsi="Cambria Math" w:cs="Times New Roman"/>
+                    </w:rPr>
+                    <m:t>I</m:t>
+                  </m:r>
+                </m:e>
+              </m:d>
+            </m:e>
+            <m:sup>
+              <m:r>
+                <w:rPr>
+                  <w:rFonts w:ascii="Cambria Math" w:hAnsi="Cambria Math" w:cs="Times New Roman"/>
+                </w:rPr>
+                <m:t>-1</m:t>
+              </m:r>
+            </m:sup>
+          </m:sSup>
+          <m:sSup>
+            <m:sSupPr>
+              <m:ctrlPr>
+                <w:rPr>
+                  <w:rFonts w:ascii="Cambria Math" w:hAnsi="Cambria Math" w:cs="Times New Roman"/>
+                  <w:i/>
+                </w:rPr>
+              </m:ctrlPr>
+            </m:sSupPr>
+            <m:e>
+              <m:r>
+                <w:rPr>
+                  <w:rFonts w:ascii="Cambria Math" w:hAnsi="Cambria Math" w:cs="Times New Roman"/>
+                </w:rPr>
+                <m:t>X</m:t>
+              </m:r>
+            </m:e>
+            <m:sup>
+              <m:r>
+                <w:rPr>
+                  <w:rFonts w:ascii="Cambria Math" w:hAnsi="Cambria Math" w:cs="Times New Roman"/>
+                </w:rPr>
+                <m:t>T</m:t>
+              </m:r>
+            </m:sup>
+          </m:sSup>
+          <m:acc>
+            <m:accPr>
+              <m:chr m:val="⃗"/>
+              <m:ctrlPr>
+                <w:rPr>
+                  <w:rFonts w:ascii="Cambria Math" w:hAnsi="Cambria Math" w:cs="Times New Roman"/>
+                  <w:i/>
+                </w:rPr>
+              </m:ctrlPr>
+            </m:accPr>
+            <m:e>
+              <m:r>
+                <w:rPr>
+                  <w:rFonts w:ascii="Cambria Math" w:hAnsi="Cambria Math" w:cs="Times New Roman"/>
+                </w:rPr>
+                <m:t>y</m:t>
+              </m:r>
+            </m:e>
+          </m:acc>
+        </m:oMath>
+      </m:oMathPara>
+    </w:p>
+    <w:p>
+      <w:pPr>
+        <w:ind w:left="360"/>
+        <w:rPr>
+          <w:rFonts w:ascii="Times New Roman" w:hAnsi="Times New Roman" w:cs="Times New Roman"/>
+        </w:rPr>
+      </w:pPr>
+    </w:p>
+    <w:p>
+      <w:pPr>
+        <w:pStyle w:val="ListParagraph"/>
+        <w:numPr>
+          <w:ilvl w:val="0"/>
+          <w:numId w:val="2"/>
+        </w:numPr>
+        <w:rPr>
+          <w:rFonts w:ascii="Times New Roman" w:hAnsi="Times New Roman" w:cs="Times New Roman"/>
+        </w:rPr>
+      </w:pPr>
+      <w:r>
+        <w:rPr>
+          <w:rFonts w:ascii="Times New Roman" w:hAnsi="Times New Roman" w:cs="Times New Roman"/>
+        </w:rPr>
+        <w:t>LASSO</w:t>
+      </w:r>
+      <w:r>
+        <w:rPr>
+          <w:rFonts w:ascii="Times New Roman" w:hAnsi="Times New Roman" w:cs="Times New Roman"/>
+        </w:rPr>
+        <w:t xml:space="preserve"> (Least Absolute</w:t>
+      </w:r>
+      <w:r>
+        <w:rPr>
+          <w:rFonts w:ascii="Times New Roman" w:hAnsi="Times New Roman" w:cs="Times New Roman"/>
+        </w:rPr>
+        <w:t xml:space="preserve"> Shrinkage and Selection Operator</w:t>
+      </w:r>
+      <w:r>
+        <w:rPr>
+          <w:rFonts w:ascii="Times New Roman" w:hAnsi="Times New Roman" w:cs="Times New Roman"/>
+        </w:rPr>
+        <w:t>)</w:t>
+      </w:r>
+    </w:p>
+    <w:p>
+      <w:pPr>
+        <w:ind w:left="360"/>
+        <w:rPr>
+          <w:rFonts w:ascii="Times New Roman" w:hAnsi="Times New Roman" w:cs="Times New Roman"/>
+        </w:rPr>
+      </w:pPr>
+      <w:r>
+        <w:rPr>
+          <w:rFonts w:ascii="Times New Roman" w:hAnsi="Times New Roman" w:cs="Times New Roman"/>
+        </w:rPr>
+        <w:t>Cost function:</w:t>
+      </w:r>
+    </w:p>
+    <w:p>
+      <w:pPr>
+        <w:pStyle w:val="ListParagraph"/>
+        <w:ind w:left="360"/>
+        <w:rPr>
+          <w:rFonts w:ascii="Times New Roman" w:hAnsi="Times New Roman" w:cs="Times New Roman"/>
+        </w:rPr>
+      </w:pPr>
+      <m:oMathPara>
+        <m:oMath>
+          <m:r>
+            <w:rPr>
+              <w:rFonts w:ascii="Cambria Math" w:hAnsi="Cambria Math" w:cs="Times New Roman"/>
+            </w:rPr>
+            <m:t>S</m:t>
+          </m:r>
+          <m:d>
+            <m:dPr>
+              <m:ctrlPr>
+                <w:rPr>
+                  <w:rFonts w:ascii="Cambria Math" w:hAnsi="Cambria Math" w:cs="Times New Roman"/>
+                  <w:i/>
+                </w:rPr>
+              </m:ctrlPr>
+            </m:dPr>
+            <m:e>
+              <m:acc>
+                <m:accPr>
+                  <m:chr m:val="⃗"/>
+                  <m:ctrlPr>
+                    <w:rPr>
+                      <w:rFonts w:ascii="Cambria Math" w:hAnsi="Cambria Math" w:cs="Times New Roman"/>
+                      <w:i/>
+                    </w:rPr>
+                  </m:ctrlPr>
+                </m:accPr>
+                <m:e>
+                  <m:r>
+                    <w:rPr>
+                      <w:rFonts w:ascii="Cambria Math" w:hAnsi="Cambria Math" w:cs="Times New Roman"/>
+                    </w:rPr>
+                    <m:t>β</m:t>
+                  </m:r>
+                </m:e>
+              </m:acc>
+            </m:e>
+          </m:d>
+          <m:r>
+            <w:rPr>
+              <w:rFonts w:ascii="Cambria Math" w:hAnsi="Cambria Math" w:cs="Times New Roman"/>
+            </w:rPr>
+            <m:t>=</m:t>
+          </m:r>
+          <m:f>
+            <m:fPr>
+              <m:ctrlPr>
+                <w:rPr>
+                  <w:rFonts w:ascii="Cambria Math" w:hAnsi="Cambria Math" w:cs="Times New Roman"/>
+                  <w:i/>
+                </w:rPr>
+              </m:ctrlPr>
+            </m:fPr>
+            <m:num>
+              <m:r>
+                <w:rPr>
+                  <w:rFonts w:ascii="Cambria Math" w:hAnsi="Cambria Math" w:cs="Times New Roman"/>
+                </w:rPr>
+                <m:t>1</m:t>
+              </m:r>
+            </m:num>
+            <m:den>
+              <m:r>
+                <w:rPr>
+                  <w:rFonts w:ascii="Cambria Math" w:hAnsi="Cambria Math" w:cs="Times New Roman"/>
+                </w:rPr>
+                <m:t>2</m:t>
+              </m:r>
+            </m:den>
+          </m:f>
+          <m:sSup>
+            <m:sSupPr>
+              <m:ctrlPr>
+                <w:rPr>
+                  <w:rFonts w:ascii="Cambria Math" w:hAnsi="Cambria Math" w:cs="Times New Roman"/>
+                  <w:i/>
+                </w:rPr>
+              </m:ctrlPr>
+            </m:sSupPr>
+            <m:e>
+              <m:d>
+                <m:dPr>
+                  <m:ctrlPr>
+                    <w:rPr>
+                      <w:rFonts w:ascii="Cambria Math" w:hAnsi="Cambria Math" w:cs="Times New Roman"/>
+                      <w:i/>
+                    </w:rPr>
+                  </m:ctrlPr>
+                </m:dPr>
+                <m:e>
+                  <m:acc>
+                    <m:accPr>
+                      <m:chr m:val="⃗"/>
+                      <m:ctrlPr>
+                        <w:rPr>
+                          <w:rFonts w:ascii="Cambria Math" w:hAnsi="Cambria Math" w:cs="Times New Roman"/>
+                          <w:i/>
+                        </w:rPr>
+                      </m:ctrlPr>
+                    </m:accPr>
+                    <m:e>
+                      <m:r>
+                        <w:rPr>
+                          <w:rFonts w:ascii="Cambria Math" w:hAnsi="Cambria Math" w:cs="Times New Roman"/>
+                        </w:rPr>
+                        <m:t>y</m:t>
+                      </m:r>
+                    </m:e>
+                  </m:acc>
+                  <m:r>
+                    <w:rPr>
+                      <w:rFonts w:ascii="Cambria Math" w:hAnsi="Cambria Math" w:cs="Times New Roman"/>
+                    </w:rPr>
+                    <m:t>-X</m:t>
+                  </m:r>
+                  <m:acc>
+                    <m:accPr>
+                      <m:chr m:val="⃗"/>
+                      <m:ctrlPr>
+                        <w:rPr>
+                          <w:rFonts w:ascii="Cambria Math" w:hAnsi="Cambria Math" w:cs="Times New Roman"/>
+                          <w:i/>
+                        </w:rPr>
+                      </m:ctrlPr>
+                    </m:accPr>
+                    <m:e>
+                      <m:r>
+                        <w:rPr>
+                          <w:rFonts w:ascii="Cambria Math" w:hAnsi="Cambria Math" w:cs="Times New Roman"/>
+                        </w:rPr>
+                        <m:t>β</m:t>
+                      </m:r>
+                    </m:e>
+                  </m:acc>
+                </m:e>
+              </m:d>
+            </m:e>
+            <m:sup>
+              <m:r>
+                <w:rPr>
+                  <w:rFonts w:ascii="Cambria Math" w:hAnsi="Cambria Math" w:cs="Times New Roman"/>
+                </w:rPr>
+                <m:t>T</m:t>
+              </m:r>
+            </m:sup>
+          </m:sSup>
+          <m:d>
+            <m:dPr>
+              <m:ctrlPr>
+                <w:rPr>
+                  <w:rFonts w:ascii="Cambria Math" w:hAnsi="Cambria Math" w:cs="Times New Roman"/>
+                  <w:i/>
+                </w:rPr>
+              </m:ctrlPr>
+            </m:dPr>
+            <m:e>
+              <m:acc>
+                <m:accPr>
+                  <m:chr m:val="⃗"/>
+                  <m:ctrlPr>
+                    <w:rPr>
+                      <w:rFonts w:ascii="Cambria Math" w:hAnsi="Cambria Math" w:cs="Times New Roman"/>
+                      <w:i/>
+                    </w:rPr>
+                  </m:ctrlPr>
+                </m:accPr>
+                <m:e>
+                  <m:r>
+                    <w:rPr>
+                      <w:rFonts w:ascii="Cambria Math" w:hAnsi="Cambria Math" w:cs="Times New Roman"/>
+                    </w:rPr>
+                    <m:t>y</m:t>
+                  </m:r>
+                </m:e>
+              </m:acc>
+              <m:r>
+                <w:rPr>
+                  <w:rFonts w:ascii="Cambria Math" w:hAnsi="Cambria Math" w:cs="Times New Roman"/>
+                </w:rPr>
+                <m:t>-X</m:t>
+              </m:r>
+              <m:acc>
+                <m:accPr>
+                  <m:chr m:val="⃗"/>
+                  <m:ctrlPr>
+                    <w:rPr>
+                      <w:rFonts w:ascii="Cambria Math" w:hAnsi="Cambria Math" w:cs="Times New Roman"/>
+                      <w:i/>
+                    </w:rPr>
+                  </m:ctrlPr>
+                </m:accPr>
+                <m:e>
+                  <m:r>
+                    <w:rPr>
+                      <w:rFonts w:ascii="Cambria Math" w:hAnsi="Cambria Math" w:cs="Times New Roman"/>
+                    </w:rPr>
+                    <m:t>β</m:t>
+                  </m:r>
+                </m:e>
+              </m:acc>
+            </m:e>
+          </m:d>
+          <m:r>
+            <w:rPr>
+              <w:rFonts w:ascii="Cambria Math" w:hAnsi="Cambria Math" w:cs="Times New Roman"/>
+              <w:highlight w:val="yellow"/>
+            </w:rPr>
+            <m:t>+</m:t>
+          </m:r>
+          <m:nary>
+            <m:naryPr>
+              <m:chr m:val="∑"/>
+              <m:limLoc m:val="undOvr"/>
+              <m:ctrlPr>
+                <w:rPr>
+                  <w:rFonts w:ascii="Cambria Math" w:hAnsi="Cambria Math" w:cs="Times New Roman"/>
+                  <w:i/>
+                  <w:highlight w:val="yellow"/>
+                </w:rPr>
+              </m:ctrlPr>
+            </m:naryPr>
+            <m:sub>
+              <m:r>
+                <w:rPr>
+                  <w:rFonts w:ascii="Cambria Math" w:hAnsi="Cambria Math" w:cs="Times New Roman"/>
+                  <w:highlight w:val="yellow"/>
+                </w:rPr>
+                <m:t>j=1</m:t>
+              </m:r>
+            </m:sub>
+            <m:sup>
+              <m:r>
+                <w:rPr>
+                  <w:rFonts w:ascii="Cambria Math" w:hAnsi="Cambria Math" w:cs="Times New Roman"/>
+                  <w:highlight w:val="yellow"/>
+                </w:rPr>
+                <m:t>n</m:t>
+              </m:r>
+            </m:sup>
+            <m:e>
+              <m:r>
+                <w:rPr>
+                  <w:rFonts w:ascii="Cambria Math" w:hAnsi="Cambria Math" w:cs="Times New Roman"/>
+                  <w:highlight w:val="yellow"/>
+                </w:rPr>
+                <m:t>|</m:t>
+              </m:r>
+              <m:sSub>
+                <m:sSubPr>
+                  <m:ctrlPr>
+                    <w:rPr>
+                      <w:rFonts w:ascii="Cambria Math" w:hAnsi="Cambria Math" w:cs="Times New Roman"/>
+                      <w:i/>
+                      <w:highlight w:val="yellow"/>
+                    </w:rPr>
+                  </m:ctrlPr>
+                </m:sSubPr>
+                <m:e>
+                  <m:r>
+                    <w:rPr>
+                      <w:rFonts w:ascii="Cambria Math" w:hAnsi="Cambria Math" w:cs="Times New Roman"/>
+                      <w:highlight w:val="yellow"/>
+                    </w:rPr>
+                    <m:t>β</m:t>
+                  </m:r>
+                </m:e>
+                <m:sub>
+                  <m:r>
+                    <w:rPr>
+                      <w:rFonts w:ascii="Cambria Math" w:hAnsi="Cambria Math" w:cs="Times New Roman"/>
+                      <w:highlight w:val="yellow"/>
+                    </w:rPr>
+                    <m:t>j</m:t>
+                  </m:r>
+                </m:sub>
+              </m:sSub>
+              <m:r>
+                <w:rPr>
+                  <w:rFonts w:ascii="Cambria Math" w:hAnsi="Cambria Math" w:cs="Times New Roman"/>
+                  <w:highlight w:val="yellow"/>
+                </w:rPr>
+                <m:t>|</m:t>
+              </m:r>
+            </m:e>
+          </m:nary>
+        </m:oMath>
+      </m:oMathPara>
+    </w:p>
+    <w:p>
+      <w:pPr>
+        <w:pStyle w:val="ListParagraph"/>
+        <w:ind w:left="360"/>
+        <w:rPr>
+          <w:rFonts w:ascii="Times New Roman" w:hAnsi="Times New Roman" w:cs="Times New Roman"/>
+        </w:rPr>
+      </w:pPr>
+      <m:oMathPara>
+        <m:oMath>
+          <m:sSup>
+            <m:sSupPr>
+              <m:ctrlPr>
+                <w:rPr>
+                  <w:rFonts w:ascii="Cambria Math" w:hAnsi="Cambria Math" w:cs="Times New Roman"/>
+                  <w:i/>
+                </w:rPr>
+              </m:ctrlPr>
+            </m:sSupPr>
+            <m:e>
+              <m:acc>
+                <m:accPr>
+                  <m:ctrlPr>
+                    <w:rPr>
+                      <w:rFonts w:ascii="Cambria Math" w:hAnsi="Cambria Math" w:cs="Times New Roman"/>
+                      <w:i/>
+                    </w:rPr>
+                  </m:ctrlPr>
+                </m:accPr>
+                <m:e>
+                  <m:acc>
+                    <m:accPr>
+                      <m:chr m:val="⃗"/>
+                      <m:ctrlPr>
+                        <w:rPr>
+                          <w:rFonts w:ascii="Cambria Math" w:hAnsi="Cambria Math" w:cs="Times New Roman"/>
+                          <w:i/>
+                        </w:rPr>
+                      </m:ctrlPr>
+                    </m:accPr>
+                    <m:e>
+                      <m:r>
+                        <w:rPr>
+                          <w:rFonts w:ascii="Cambria Math" w:hAnsi="Cambria Math" w:cs="Times New Roman"/>
+                        </w:rPr>
+                        <m:t>β</m:t>
+                      </m:r>
+                    </m:e>
+                  </m:acc>
+                </m:e>
+              </m:acc>
+            </m:e>
+            <m:sup>
+              <m:r>
+                <w:rPr>
+                  <w:rFonts w:ascii="Cambria Math" w:hAnsi="Cambria Math" w:cs="Times New Roman"/>
+                </w:rPr>
+                <m:t>LASSO</m:t>
+              </m:r>
+            </m:sup>
+          </m:sSup>
+          <m:r>
+            <w:rPr>
+              <w:rFonts w:ascii="Cambria Math" w:hAnsi="Cambria Math" w:cs="Times New Roman"/>
+            </w:rPr>
+            <m:t>=</m:t>
+          </m:r>
+          <m:sSub>
+            <m:sSubPr>
+              <m:ctrlPr>
+                <w:rPr>
+                  <w:rFonts w:ascii="Cambria Math" w:hAnsi="Cambria Math" w:cs="Times New Roman"/>
+                  <w:i/>
+                </w:rPr>
+              </m:ctrlPr>
+            </m:sSubPr>
+            <m:e>
+              <m:r>
+                <w:rPr>
+                  <w:rFonts w:ascii="Cambria Math" w:hAnsi="Cambria Math" w:cs="Times New Roman"/>
+                </w:rPr>
+                <m:t>argmin</m:t>
+              </m:r>
+            </m:e>
+            <m:sub>
+              <m:acc>
+                <m:accPr>
+                  <m:chr m:val="⃗"/>
+                  <m:ctrlPr>
+                    <w:rPr>
+                      <w:rFonts w:ascii="Cambria Math" w:hAnsi="Cambria Math" w:cs="Times New Roman"/>
+                      <w:i/>
+                    </w:rPr>
+                  </m:ctrlPr>
+                </m:accPr>
+                <m:e>
+                  <m:r>
+                    <w:rPr>
+                      <w:rFonts w:ascii="Cambria Math" w:hAnsi="Cambria Math" w:cs="Times New Roman"/>
+                    </w:rPr>
+                    <m:t>β</m:t>
+                  </m:r>
+                </m:e>
+              </m:acc>
+            </m:sub>
+          </m:sSub>
+          <m:r>
+            <w:rPr>
+              <w:rFonts w:ascii="Cambria Math" w:hAnsi="Cambria Math" w:cs="Times New Roman"/>
+            </w:rPr>
+            <m:t>S</m:t>
+          </m:r>
+          <m:d>
+            <m:dPr>
+              <m:ctrlPr>
+                <w:rPr>
+                  <w:rFonts w:ascii="Cambria Math" w:hAnsi="Cambria Math" w:cs="Times New Roman"/>
+                  <w:i/>
+                </w:rPr>
+              </m:ctrlPr>
+            </m:dPr>
+            <m:e>
+              <m:acc>
+                <m:accPr>
+                  <m:chr m:val="⃗"/>
+                  <m:ctrlPr>
+                    <w:rPr>
+                      <w:rFonts w:ascii="Cambria Math" w:hAnsi="Cambria Math" w:cs="Times New Roman"/>
+                      <w:i/>
+                    </w:rPr>
+                  </m:ctrlPr>
+                </m:accPr>
+                <m:e>
+                  <m:r>
+                    <w:rPr>
+                      <w:rFonts w:ascii="Cambria Math" w:hAnsi="Cambria Math" w:cs="Times New Roman"/>
+                    </w:rPr>
+                    <m:t>β</m:t>
+                  </m:r>
+                </m:e>
+              </m:acc>
+            </m:e>
+          </m:d>
+        </m:oMath>
+      </m:oMathPara>
+    </w:p>
+    <w:p>
+      <w:pPr>
+        <w:ind w:left="360"/>
+        <w:rPr>
+          <w:rFonts w:ascii="Times New Roman" w:hAnsi="Times New Roman" w:cs="Times New Roman"/>
+        </w:rPr>
+      </w:pPr>
+      <w:r>
+        <w:rPr>
+          <w:rFonts w:ascii="Times New Roman" w:hAnsi="Times New Roman" w:cs="Times New Roman"/>
+          <w:b/>
+        </w:rPr>
+        <w:t>Note</w:t>
+      </w:r>
+      <w:r>
+        <w:rPr>
+          <w:rFonts w:ascii="Times New Roman" w:hAnsi="Times New Roman" w:cs="Times New Roman"/>
+          <w:b/>
+        </w:rPr>
+        <w:t xml:space="preserve"> 1</w:t>
+      </w:r>
+      <w:r>
+        <w:rPr>
+          <w:rFonts w:ascii="Times New Roman" w:hAnsi="Times New Roman" w:cs="Times New Roman"/>
+        </w:rPr>
+        <w:t xml:space="preserve">: LASSO is different from Ridge regression MAINLY because the nature of the cost function makes </w:t>
+      </w:r>
+      <w:r>
+        <w:rPr>
+          <w:rFonts w:ascii="Times New Roman" w:hAnsi="Times New Roman" w:cs="Times New Roman"/>
+          <w:b/>
+          <w:u w:val="single"/>
+        </w:rPr>
+        <w:t>some parameters shrink to zero</w:t>
+      </w:r>
+      <w:r>
+        <w:rPr>
+          <w:rFonts w:ascii="Times New Roman" w:hAnsi="Times New Roman" w:cs="Times New Roman"/>
+        </w:rPr>
+        <w:t>!</w:t>
+      </w:r>
+      <w:r>
+        <w:rPr>
+          <w:rFonts w:ascii="Times New Roman" w:hAnsi="Times New Roman" w:cs="Times New Roman"/>
+        </w:rPr>
+        <w:t xml:space="preserve"> Hence sometimes people also deem LASSO one of the dimension reduction techniques.</w:t>
+      </w:r>
+    </w:p>
+    <w:p>
+      <w:pPr>
+        <w:ind w:left="360"/>
+        <w:rPr>
+          <w:rFonts w:ascii="Times New Roman" w:hAnsi="Times New Roman" w:cs="Times New Roman"/>
+        </w:rPr>
+      </w:pPr>
+      <w:r>
+        <w:rPr>
+          <w:rFonts w:ascii="Times New Roman" w:hAnsi="Times New Roman" w:cs="Times New Roman"/>
+          <w:b/>
+        </w:rPr>
+        <w:lastRenderedPageBreak/>
+        <w:t>Note 2</w:t>
+      </w:r>
+      <w:r>
+        <w:rPr>
+          <w:rFonts w:ascii="Times New Roman" w:hAnsi="Times New Roman" w:cs="Times New Roman"/>
+        </w:rPr>
+        <w:t>:</w:t>
+      </w:r>
+      <w:r>
+        <w:rPr>
+          <w:rFonts w:ascii="Times New Roman" w:hAnsi="Times New Roman" w:cs="Times New Roman"/>
+        </w:rPr>
+        <w:t xml:space="preserve"> The original form of LASSO regression is:</w:t>
+      </w:r>
+    </w:p>
+    <w:p>
+      <w:pPr>
+        <w:ind w:left="360"/>
+        <w:jc w:val="center"/>
+        <w:rPr>
+          <w:rFonts w:ascii="Times New Roman" w:hAnsi="Times New Roman" w:cs="Times New Roman"/>
+        </w:rPr>
+      </w:pPr>
+      <w:r>
+        <w:rPr>
+          <w:noProof/>
+        </w:rPr>
+        <w:drawing>
+          <wp:inline distT="0" distB="0" distL="0" distR="0" wp14:anchorId="45B66FC8" wp14:editId="02EB1338">
+            <wp:extent cx="2654489" cy="423721"/>
+            <wp:effectExtent l="0" t="0" r="0" b="0"/>
+            <wp:docPr id="4" name="Picture 4"/>
+            <wp:cNvGraphicFramePr>
+              <a:graphicFrameLocks xmlns:a="http://schemas.openxmlformats.org/drawingml/2006/main" noChangeAspect="1"/>
+            </wp:cNvGraphicFramePr>
+            <a:graphic xmlns:a="http://schemas.openxmlformats.org/drawingml/2006/main">
+              <a:graphicData uri="http://schemas.openxmlformats.org/drawingml/2006/picture">
+                <pic:pic xmlns:pic="http://schemas.openxmlformats.org/drawingml/2006/picture">
+                  <pic:nvPicPr>
+                    <pic:cNvPr id="0" name=""/>
+                    <pic:cNvPicPr/>
+                  </pic:nvPicPr>
+                  <pic:blipFill>
+                    <a:blip r:embed="rId9"/>
+                    <a:stretch>
+                      <a:fillRect/>
+                    </a:stretch>
+                  </pic:blipFill>
+                  <pic:spPr>
+                    <a:xfrm>
+                      <a:off x="0" y="0"/>
+                      <a:ext cx="2652816" cy="423454"/>
+                    </a:xfrm>
+                    <a:prstGeom prst="rect">
+                      <a:avLst/>
+                    </a:prstGeom>
+                  </pic:spPr>
+                </pic:pic>
+              </a:graphicData>
+            </a:graphic>
+          </wp:inline>
+        </w:drawing>
+      </w:r>
+    </w:p>
+    <w:p>
+      <w:pPr>
+        <w:ind w:left="360"/>
+        <w:rPr>
+          <w:rFonts w:ascii="Times New Roman" w:hAnsi="Times New Roman" w:cs="Times New Roman"/>
+        </w:rPr>
+      </w:pPr>
+      <w:r>
+        <w:rPr>
+          <w:rFonts w:ascii="Times New Roman" w:hAnsi="Times New Roman" w:cs="Times New Roman"/>
+        </w:rPr>
+        <w:t>The cost function given above is the Lagrangian form.</w:t>
+      </w:r>
+      <w:bookmarkStart w:id="0" w:name="_GoBack"/>
+      <w:bookmarkEnd w:id="0"/>
+    </w:p>
+    <w:p>
+      <w:pPr>
+        <w:ind w:left="360"/>
+        <w:jc w:val="center"/>
+        <w:rPr>
+          <w:rFonts w:ascii="Times New Roman" w:hAnsi="Times New Roman" w:cs="Times New Roman"/>
+        </w:rPr>
+      </w:pPr>
+      <w:r>
+        <w:rPr>
+          <w:noProof/>
+        </w:rPr>
+        <w:drawing>
+          <wp:inline distT="0" distB="0" distL="0" distR="0" wp14:anchorId="16198C44" wp14:editId="651F2818">
+            <wp:extent cx="2893325" cy="2489929"/>
+            <wp:effectExtent l="0" t="0" r="2540" b="5715"/>
+            <wp:docPr id="3" name="Picture 3"/>
+            <wp:cNvGraphicFramePr>
+              <a:graphicFrameLocks xmlns:a="http://schemas.openxmlformats.org/drawingml/2006/main" noChangeAspect="1"/>
+            </wp:cNvGraphicFramePr>
+            <a:graphic xmlns:a="http://schemas.openxmlformats.org/drawingml/2006/main">
+              <a:graphicData uri="http://schemas.openxmlformats.org/drawingml/2006/picture">
+                <pic:pic xmlns:pic="http://schemas.openxmlformats.org/drawingml/2006/picture">
+                  <pic:nvPicPr>
+                    <pic:cNvPr id="0" name=""/>
+                    <pic:cNvPicPr/>
+                  </pic:nvPicPr>
+                  <pic:blipFill>
+                    <a:blip r:embed="rId10"/>
+                    <a:stretch>
+                      <a:fillRect/>
+                    </a:stretch>
+                  </pic:blipFill>
+                  <pic:spPr>
+                    <a:xfrm>
+                      <a:off x="0" y="0"/>
+                      <a:ext cx="2893325" cy="2489929"/>
+                    </a:xfrm>
+                    <a:prstGeom prst="rect">
+                      <a:avLst/>
+                    </a:prstGeom>
+                  </pic:spPr>
+                </pic:pic>
+              </a:graphicData>
+            </a:graphic>
+          </wp:inline>
+        </w:drawing>
+      </w:r>
+    </w:p>
+    <w:p>
+      <w:pPr>
+        <w:ind w:left="360"/>
+        <w:jc w:val="center"/>
+        <w:rPr>
+          <w:rFonts w:ascii="Times New Roman" w:hAnsi="Times New Roman" w:cs="Times New Roman"/>
+        </w:rPr>
+      </w:pPr>
+      <w:r>
+        <w:rPr>
+          <w:rFonts w:ascii="Times New Roman" w:hAnsi="Times New Roman" w:cs="Times New Roman"/>
+        </w:rPr>
+        <w:t>Figure: an exampl</w:t>
+      </w:r>
+      <w:r>
+        <w:rPr>
+          <w:rFonts w:ascii="Times New Roman" w:hAnsi="Times New Roman" w:cs="Times New Roman"/>
+        </w:rPr>
+        <w:t>e showing the parameters fitted with different methods.</w:t>
+      </w:r>
+    </w:p>
+    <w:p>
+      <w:pPr>
+        <w:ind w:left="360"/>
+        <w:rPr>
+          <w:rFonts w:ascii="Times New Roman" w:hAnsi="Times New Roman" w:cs="Times New Roman"/>
+        </w:rPr>
+      </w:pPr>
+    </w:p>
     <w:sectPr>
       <w:pgSz w:w="12240" w:h="15840"/>
       <w:pgMar w:top="1440" w:right="1440" w:bottom="1440" w:left="1440" w:header="720" w:footer="720" w:gutter="0"/>
@@ -8860,13 +10362,13 @@
 <file path=word/numbering.xml><?xml version="1.0" encoding="utf-8"?>
 <w:numbering xmlns:wpc="http://schemas.microsoft.com/office/word/2010/wordprocessingCanvas" xmlns:mc="http://schemas.openxmlformats.org/markup-compatibility/2006" xmlns:o="urn:schemas-microsoft-com:office:office" xmlns:r="http://schemas.openxmlformats.org/officeDocument/2006/relationships" xmlns:m="http://schemas.openxmlformats.org/officeDocument/2006/math" xmlns:v="urn:schemas-microsoft-com:vml" xmlns:wp14="http://schemas.microsoft.com/office/word/2010/wordprocessingDrawing" xmlns:wp="http://schemas.openxmlformats.org/drawingml/2006/wordprocessingDrawing" xmlns:w10="urn:schemas-microsoft-com:office:word" xmlns:w="http://schemas.openxmlformats.org/wordprocessingml/2006/main" xmlns:w14="http://schemas.microsoft.com/office/word/2010/wordml" xmlns:wpg="http://schemas.microsoft.com/office/word/2010/wordprocessingGroup" xmlns:wpi="http://schemas.microsoft.com/office/word/2010/wordprocessingInk" xmlns:wne="http://schemas.microsoft.com/office/word/2006/wordml" xmlns:wps="http://schemas.microsoft.com/office/word/2010/wordprocessingShape" mc:Ignorable="w14 wp14">
   <w:abstractNum w:abstractNumId="0">
-    <w:nsid w:val="3D192A09"/>
+    <w:nsid w:val="1878729D"/>
     <w:multiLevelType w:val="hybridMultilevel"/>
-    <w:tmpl w:val="929499D0"/>
-    <w:lvl w:ilvl="0" w:tplc="0409000F">
+    <w:tmpl w:val="540CCD4C"/>
+    <w:lvl w:ilvl="0" w:tplc="B51A3972">
       <w:start w:val="1"/>
       <w:numFmt w:val="decimal"/>
-      <w:lvlText w:val="%1."/>
+      <w:lvlText w:val="(%1)"/>
       <w:lvlJc w:val="left"/>
       <w:pPr>
         <w:ind w:left="720" w:hanging="360"/>
@@ -8948,7 +10450,99 @@
       </w:pPr>
     </w:lvl>
   </w:abstractNum>
+  <w:abstractNum w:abstractNumId="1">
+    <w:nsid w:val="3D192A09"/>
+    <w:multiLevelType w:val="hybridMultilevel"/>
+    <w:tmpl w:val="929499D0"/>
+    <w:lvl w:ilvl="0" w:tplc="0409000F">
+      <w:start w:val="1"/>
+      <w:numFmt w:val="decimal"/>
+      <w:lvlText w:val="%1."/>
+      <w:lvlJc w:val="left"/>
+      <w:pPr>
+        <w:ind w:left="720" w:hanging="360"/>
+      </w:pPr>
+      <w:rPr>
+        <w:rFonts w:hint="default"/>
+      </w:rPr>
+    </w:lvl>
+    <w:lvl w:ilvl="1" w:tplc="04090019" w:tentative="1">
+      <w:start w:val="1"/>
+      <w:numFmt w:val="lowerLetter"/>
+      <w:lvlText w:val="%2."/>
+      <w:lvlJc w:val="left"/>
+      <w:pPr>
+        <w:ind w:left="1440" w:hanging="360"/>
+      </w:pPr>
+    </w:lvl>
+    <w:lvl w:ilvl="2" w:tplc="0409001B" w:tentative="1">
+      <w:start w:val="1"/>
+      <w:numFmt w:val="lowerRoman"/>
+      <w:lvlText w:val="%3."/>
+      <w:lvlJc w:val="right"/>
+      <w:pPr>
+        <w:ind w:left="2160" w:hanging="180"/>
+      </w:pPr>
+    </w:lvl>
+    <w:lvl w:ilvl="3" w:tplc="0409000F" w:tentative="1">
+      <w:start w:val="1"/>
+      <w:numFmt w:val="decimal"/>
+      <w:lvlText w:val="%4."/>
+      <w:lvlJc w:val="left"/>
+      <w:pPr>
+        <w:ind w:left="2880" w:hanging="360"/>
+      </w:pPr>
+    </w:lvl>
+    <w:lvl w:ilvl="4" w:tplc="04090019" w:tentative="1">
+      <w:start w:val="1"/>
+      <w:numFmt w:val="lowerLetter"/>
+      <w:lvlText w:val="%5."/>
+      <w:lvlJc w:val="left"/>
+      <w:pPr>
+        <w:ind w:left="3600" w:hanging="360"/>
+      </w:pPr>
+    </w:lvl>
+    <w:lvl w:ilvl="5" w:tplc="0409001B" w:tentative="1">
+      <w:start w:val="1"/>
+      <w:numFmt w:val="lowerRoman"/>
+      <w:lvlText w:val="%6."/>
+      <w:lvlJc w:val="right"/>
+      <w:pPr>
+        <w:ind w:left="4320" w:hanging="180"/>
+      </w:pPr>
+    </w:lvl>
+    <w:lvl w:ilvl="6" w:tplc="0409000F" w:tentative="1">
+      <w:start w:val="1"/>
+      <w:numFmt w:val="decimal"/>
+      <w:lvlText w:val="%7."/>
+      <w:lvlJc w:val="left"/>
+      <w:pPr>
+        <w:ind w:left="5040" w:hanging="360"/>
+      </w:pPr>
+    </w:lvl>
+    <w:lvl w:ilvl="7" w:tplc="04090019" w:tentative="1">
+      <w:start w:val="1"/>
+      <w:numFmt w:val="lowerLetter"/>
+      <w:lvlText w:val="%8."/>
+      <w:lvlJc w:val="left"/>
+      <w:pPr>
+        <w:ind w:left="5760" w:hanging="360"/>
+      </w:pPr>
+    </w:lvl>
+    <w:lvl w:ilvl="8" w:tplc="0409001B" w:tentative="1">
+      <w:start w:val="1"/>
+      <w:numFmt w:val="lowerRoman"/>
+      <w:lvlText w:val="%9."/>
+      <w:lvlJc w:val="right"/>
+      <w:pPr>
+        <w:ind w:left="6480" w:hanging="180"/>
+      </w:pPr>
+    </w:lvl>
+  </w:abstractNum>
   <w:num w:numId="1">
+    <w:abstractNumId w:val="1"/>
+  </w:num>
+  <w:num w:numId="2">
     <w:abstractNumId w:val="0"/>
   </w:num>
 </w:numbering>

</xml_diff>

<commit_message>
2D mixed Gaussian solved by EM
</commit_message>
<xml_diff>
--- a/LinearRegressionAndLogisticRegresson.docx
+++ b/LinearRegressionAndLogisticRegresson.docx
@@ -52,8 +52,16 @@
         <w:rPr>
           <w:rFonts w:ascii="Times New Roman" w:hAnsi="Times New Roman" w:cs="Times New Roman"/>
         </w:rPr>
-        <w:t xml:space="preserve"> (m by n matrix with each row as one input), and a corresponding observed outputs</w:t>
-      </w:r>
+        <w:t xml:space="preserve"> (m by n matrix with each row as one input), and a corresponding observed </w:t>
+      </w:r>
+      <w:proofErr w:type="gramStart"/>
+      <w:r>
+        <w:rPr>
+          <w:rFonts w:ascii="Times New Roman" w:hAnsi="Times New Roman" w:cs="Times New Roman"/>
+        </w:rPr>
+        <w:t>outputs</w:t>
+      </w:r>
+      <w:proofErr w:type="gramEnd"/>
       <m:oMath>
         <m:r>
           <w:rPr>
@@ -253,6 +261,7 @@
           <w:rFonts w:ascii="Times New Roman" w:hAnsi="Times New Roman" w:cs="Times New Roman"/>
         </w:rPr>
       </w:pPr>
+      <w:proofErr w:type="gramStart"/>
       <w:r>
         <w:rPr>
           <w:rFonts w:ascii="Times New Roman" w:hAnsi="Times New Roman" w:cs="Times New Roman"/>
@@ -286,6 +295,7 @@
         </w:rPr>
         <w:t xml:space="preserve"> represents perturbations such as noise.</w:t>
       </w:r>
+      <w:proofErr w:type="gramEnd"/>
     </w:p>
     <w:p>
       <w:pPr>
@@ -562,8 +572,16 @@
         <w:rPr>
           <w:rFonts w:ascii="Times New Roman" w:hAnsi="Times New Roman" w:cs="Times New Roman"/>
         </w:rPr>
-        <w:t xml:space="preserve">and set it to zero we could find the most suitable values for </w:t>
-      </w:r>
+        <w:t xml:space="preserve">and set it to zero we could find the most suitable values </w:t>
+      </w:r>
+      <w:proofErr w:type="gramStart"/>
+      <w:r>
+        <w:rPr>
+          <w:rFonts w:ascii="Times New Roman" w:hAnsi="Times New Roman" w:cs="Times New Roman"/>
+        </w:rPr>
+        <w:t xml:space="preserve">for </w:t>
+      </w:r>
+      <w:proofErr w:type="gramEnd"/>
       <m:oMath>
         <m:acc>
           <m:accPr>
@@ -808,8 +826,16 @@
         <w:rPr>
           <w:rFonts w:ascii="Times New Roman" w:hAnsi="Times New Roman" w:cs="Times New Roman"/>
         </w:rPr>
-        <w:t xml:space="preserve">, then we can directly solve </w:t>
-      </w:r>
+        <w:t xml:space="preserve">, then we can directly </w:t>
+      </w:r>
+      <w:proofErr w:type="gramStart"/>
+      <w:r>
+        <w:rPr>
+          <w:rFonts w:ascii="Times New Roman" w:hAnsi="Times New Roman" w:cs="Times New Roman"/>
+        </w:rPr>
+        <w:t xml:space="preserve">solve </w:t>
+      </w:r>
+      <w:proofErr w:type="gramEnd"/>
       <m:oMath>
         <m:sSub>
           <m:sSubPr>
@@ -1116,12 +1142,22 @@
         </w:rPr>
         <w:t xml:space="preserve"> = </w:t>
       </w:r>
-      <w:r>
-        <w:rPr>
-          <w:rFonts w:ascii="Times New Roman" w:hAnsi="Times New Roman" w:cs="Times New Roman"/>
-        </w:rPr>
-        <w:t xml:space="preserve">rank </w:t>
-      </w:r>
+      <w:proofErr w:type="spellStart"/>
+      <w:proofErr w:type="gramStart"/>
+      <w:r>
+        <w:rPr>
+          <w:rFonts w:ascii="Times New Roman" w:hAnsi="Times New Roman" w:cs="Times New Roman"/>
+        </w:rPr>
+        <w:t>rank</w:t>
+      </w:r>
+      <w:proofErr w:type="spellEnd"/>
+      <w:r>
+        <w:rPr>
+          <w:rFonts w:ascii="Times New Roman" w:hAnsi="Times New Roman" w:cs="Times New Roman"/>
+        </w:rPr>
+        <w:t xml:space="preserve"> </w:t>
+      </w:r>
+      <w:proofErr w:type="gramEnd"/>
       <m:oMath>
         <m:r>
           <w:rPr>
@@ -1293,7 +1329,21 @@
         <w:rPr>
           <w:rFonts w:ascii="Times New Roman" w:hAnsi="Times New Roman" w:cs="Times New Roman"/>
         </w:rPr>
-        <w:t xml:space="preserve"> is not invertible. Hence we </w:t>
+        <w:t xml:space="preserve"> is not inver</w:t>
+      </w:r>
+      <w:proofErr w:type="spellStart"/>
+      <w:r>
+        <w:rPr>
+          <w:rFonts w:ascii="Times New Roman" w:hAnsi="Times New Roman" w:cs="Times New Roman"/>
+        </w:rPr>
+        <w:t>tible</w:t>
+      </w:r>
+      <w:proofErr w:type="spellEnd"/>
+      <w:r>
+        <w:rPr>
+          <w:rFonts w:ascii="Times New Roman" w:hAnsi="Times New Roman" w:cs="Times New Roman"/>
+        </w:rPr>
+        <w:t xml:space="preserve">. Hence we </w:t>
       </w:r>
       <w:r>
         <w:rPr>
@@ -1427,8 +1477,16 @@
         <w:rPr>
           <w:rFonts w:ascii="Times New Roman" w:hAnsi="Times New Roman" w:cs="Times New Roman"/>
         </w:rPr>
-        <w:t xml:space="preserve"> method to numerically solve for the best </w:t>
-      </w:r>
+        <w:t xml:space="preserve"> method to numerically solve for the </w:t>
+      </w:r>
+      <w:proofErr w:type="gramStart"/>
+      <w:r>
+        <w:rPr>
+          <w:rFonts w:ascii="Times New Roman" w:hAnsi="Times New Roman" w:cs="Times New Roman"/>
+        </w:rPr>
+        <w:t xml:space="preserve">best </w:t>
+      </w:r>
+      <w:proofErr w:type="gramEnd"/>
       <m:oMath>
         <m:acc>
           <m:accPr>
@@ -2356,6 +2414,7 @@
           <w:rFonts w:ascii="Times New Roman" w:hAnsi="Times New Roman" w:cs="Times New Roman"/>
         </w:rPr>
       </w:pPr>
+      <w:proofErr w:type="gramStart"/>
       <w:r>
         <w:rPr>
           <w:rFonts w:ascii="Times New Roman" w:hAnsi="Times New Roman" w:cs="Times New Roman"/>
@@ -2363,6 +2422,7 @@
         <w:lastRenderedPageBreak/>
         <w:t>Loop{</w:t>
       </w:r>
+      <w:proofErr w:type="gramEnd"/>
     </w:p>
     <w:p>
       <w:pPr>
@@ -2383,7 +2443,34 @@
           <w:rFonts w:ascii="Times New Roman" w:hAnsi="Times New Roman" w:cs="Times New Roman"/>
         </w:rPr>
         <w:tab/>
-        <w:t>for i = 1:m {</w:t>
+      </w:r>
+      <w:proofErr w:type="gramStart"/>
+      <w:r>
+        <w:rPr>
+          <w:rFonts w:ascii="Times New Roman" w:hAnsi="Times New Roman" w:cs="Times New Roman"/>
+        </w:rPr>
+        <w:t>for</w:t>
+      </w:r>
+      <w:proofErr w:type="gramEnd"/>
+      <w:r>
+        <w:rPr>
+          <w:rFonts w:ascii="Times New Roman" w:hAnsi="Times New Roman" w:cs="Times New Roman"/>
+        </w:rPr>
+        <w:t xml:space="preserve"> </w:t>
+      </w:r>
+      <w:proofErr w:type="spellStart"/>
+      <w:r>
+        <w:rPr>
+          <w:rFonts w:ascii="Times New Roman" w:hAnsi="Times New Roman" w:cs="Times New Roman"/>
+        </w:rPr>
+        <w:t>i</w:t>
+      </w:r>
+      <w:proofErr w:type="spellEnd"/>
+      <w:r>
+        <w:rPr>
+          <w:rFonts w:ascii="Times New Roman" w:hAnsi="Times New Roman" w:cs="Times New Roman"/>
+        </w:rPr>
+        <w:t xml:space="preserve"> = 1:m {</w:t>
       </w:r>
       <w:r>
         <w:rPr>
@@ -2419,7 +2506,20 @@
           <w:rFonts w:ascii="Times New Roman" w:hAnsi="Times New Roman" w:cs="Times New Roman"/>
         </w:rPr>
         <w:tab/>
-        <w:t xml:space="preserve">for j = 1:n { </w:t>
+      </w:r>
+      <w:proofErr w:type="gramStart"/>
+      <w:r>
+        <w:rPr>
+          <w:rFonts w:ascii="Times New Roman" w:hAnsi="Times New Roman" w:cs="Times New Roman"/>
+        </w:rPr>
+        <w:t>for</w:t>
+      </w:r>
+      <w:proofErr w:type="gramEnd"/>
+      <w:r>
+        <w:rPr>
+          <w:rFonts w:ascii="Times New Roman" w:hAnsi="Times New Roman" w:cs="Times New Roman"/>
+        </w:rPr>
+        <w:t xml:space="preserve"> j = 1:n { </w:t>
       </w:r>
       <w:r>
         <w:rPr>
@@ -3210,7 +3310,23 @@
           <w:rFonts w:ascii="Times New Roman" w:hAnsi="Times New Roman" w:cs="Times New Roman"/>
           <w:b/>
         </w:rPr>
-        <w:t xml:space="preserve">estimation iff </w:t>
+        <w:t xml:space="preserve">estimation </w:t>
+      </w:r>
+      <w:proofErr w:type="spellStart"/>
+      <w:r>
+        <w:rPr>
+          <w:rFonts w:ascii="Times New Roman" w:hAnsi="Times New Roman" w:cs="Times New Roman"/>
+          <w:b/>
+        </w:rPr>
+        <w:t>iff</w:t>
+      </w:r>
+      <w:proofErr w:type="spellEnd"/>
+      <w:r>
+        <w:rPr>
+          <w:rFonts w:ascii="Times New Roman" w:hAnsi="Times New Roman" w:cs="Times New Roman"/>
+          <w:b/>
+        </w:rPr>
+        <w:t xml:space="preserve"> </w:t>
       </w:r>
       <m:oMath>
         <m:acc>
@@ -3454,12 +3570,21 @@
         </w:rPr>
         <w:t xml:space="preserve"> Remember the derivative of </w:t>
       </w:r>
+      <w:proofErr w:type="gramStart"/>
       <w:r>
         <w:rPr>
           <w:rFonts w:ascii="Times New Roman" w:hAnsi="Times New Roman" w:cs="Times New Roman"/>
           <w:i/>
         </w:rPr>
-        <w:t>g(z)</w:t>
+        <w:t>g(</w:t>
+      </w:r>
+      <w:proofErr w:type="gramEnd"/>
+      <w:r>
+        <w:rPr>
+          <w:rFonts w:ascii="Times New Roman" w:hAnsi="Times New Roman" w:cs="Times New Roman"/>
+          <w:i/>
+        </w:rPr>
+        <w:t>z)</w:t>
       </w:r>
       <w:r>
         <w:rPr>
@@ -3940,8 +4065,16 @@
         <w:rPr>
           <w:rFonts w:ascii="Times New Roman" w:hAnsi="Times New Roman" w:cs="Times New Roman"/>
         </w:rPr>
-        <w:t xml:space="preserve"> as one input), and a corresponding observed outputs</w:t>
-      </w:r>
+        <w:t xml:space="preserve"> as one input), and a corresponding observed </w:t>
+      </w:r>
+      <w:proofErr w:type="gramStart"/>
+      <w:r>
+        <w:rPr>
+          <w:rFonts w:ascii="Times New Roman" w:hAnsi="Times New Roman" w:cs="Times New Roman"/>
+        </w:rPr>
+        <w:t>outputs</w:t>
+      </w:r>
+      <w:proofErr w:type="gramEnd"/>
       <m:oMath>
         <m:r>
           <w:rPr>
@@ -5085,8 +5218,16 @@
         <w:rPr>
           <w:rFonts w:ascii="Times New Roman" w:hAnsi="Times New Roman" w:cs="Times New Roman"/>
         </w:rPr>
-        <w:t xml:space="preserve"> represents the OBSERVED class, instead of the predicted possibility </w:t>
-      </w:r>
+        <w:t xml:space="preserve"> represents the OBSERVED class, instead of the predicted </w:t>
+      </w:r>
+      <w:proofErr w:type="gramStart"/>
+      <w:r>
+        <w:rPr>
+          <w:rFonts w:ascii="Times New Roman" w:hAnsi="Times New Roman" w:cs="Times New Roman"/>
+        </w:rPr>
+        <w:t xml:space="preserve">possibility </w:t>
+      </w:r>
+      <w:proofErr w:type="gramEnd"/>
       <m:oMath>
         <m:acc>
           <m:accPr>
@@ -5146,8 +5287,16 @@
         <w:rPr>
           <w:rFonts w:ascii="Times New Roman" w:hAnsi="Times New Roman" w:cs="Times New Roman"/>
         </w:rPr>
-        <w:t xml:space="preserve">Again, we can use maximum-likelihood method to solve for the optimum parameter </w:t>
-      </w:r>
+        <w:t xml:space="preserve">Again, we can use maximum-likelihood method to solve for the optimum </w:t>
+      </w:r>
+      <w:proofErr w:type="gramStart"/>
+      <w:r>
+        <w:rPr>
+          <w:rFonts w:ascii="Times New Roman" w:hAnsi="Times New Roman" w:cs="Times New Roman"/>
+        </w:rPr>
+        <w:t xml:space="preserve">parameter </w:t>
+      </w:r>
+      <w:proofErr w:type="gramEnd"/>
       <m:oMath>
         <m:sSub>
           <m:sSubPr>
@@ -6492,8 +6641,16 @@
         <w:rPr>
           <w:rFonts w:ascii="Times New Roman" w:hAnsi="Times New Roman" w:cs="Times New Roman"/>
         </w:rPr>
-        <w:t xml:space="preserve"> for the best </w:t>
-      </w:r>
+        <w:t xml:space="preserve"> for the </w:t>
+      </w:r>
+      <w:proofErr w:type="gramStart"/>
+      <w:r>
+        <w:rPr>
+          <w:rFonts w:ascii="Times New Roman" w:hAnsi="Times New Roman" w:cs="Times New Roman"/>
+        </w:rPr>
+        <w:t xml:space="preserve">best </w:t>
+      </w:r>
+      <w:proofErr w:type="gramEnd"/>
       <m:oMath>
         <m:acc>
           <m:accPr>
@@ -8101,12 +8258,14 @@
           <w:rFonts w:ascii="Times New Roman" w:hAnsi="Times New Roman" w:cs="Times New Roman"/>
         </w:rPr>
       </w:pPr>
+      <w:proofErr w:type="gramStart"/>
       <w:r>
         <w:rPr>
           <w:rFonts w:ascii="Times New Roman" w:hAnsi="Times New Roman" w:cs="Times New Roman"/>
         </w:rPr>
         <w:t>Loop{</w:t>
       </w:r>
+      <w:proofErr w:type="gramEnd"/>
     </w:p>
     <w:p>
       <w:pPr>
@@ -8128,11 +8287,33 @@
         </w:rPr>
         <w:tab/>
       </w:r>
-      <w:r>
-        <w:rPr>
-          <w:rFonts w:ascii="Times New Roman" w:hAnsi="Times New Roman" w:cs="Times New Roman"/>
-        </w:rPr>
-        <w:t>for i = 1:m {</w:t>
+      <w:proofErr w:type="gramStart"/>
+      <w:r>
+        <w:rPr>
+          <w:rFonts w:ascii="Times New Roman" w:hAnsi="Times New Roman" w:cs="Times New Roman"/>
+        </w:rPr>
+        <w:t>for</w:t>
+      </w:r>
+      <w:proofErr w:type="gramEnd"/>
+      <w:r>
+        <w:rPr>
+          <w:rFonts w:ascii="Times New Roman" w:hAnsi="Times New Roman" w:cs="Times New Roman"/>
+        </w:rPr>
+        <w:t xml:space="preserve"> </w:t>
+      </w:r>
+      <w:proofErr w:type="spellStart"/>
+      <w:r>
+        <w:rPr>
+          <w:rFonts w:ascii="Times New Roman" w:hAnsi="Times New Roman" w:cs="Times New Roman"/>
+        </w:rPr>
+        <w:t>i</w:t>
+      </w:r>
+      <w:proofErr w:type="spellEnd"/>
+      <w:r>
+        <w:rPr>
+          <w:rFonts w:ascii="Times New Roman" w:hAnsi="Times New Roman" w:cs="Times New Roman"/>
+        </w:rPr>
+        <w:t xml:space="preserve"> = 1:m {</w:t>
       </w:r>
       <w:r>
         <w:rPr>
@@ -8169,11 +8350,19 @@
         </w:rPr>
         <w:tab/>
       </w:r>
-      <w:r>
-        <w:rPr>
-          <w:rFonts w:ascii="Times New Roman" w:hAnsi="Times New Roman" w:cs="Times New Roman"/>
-        </w:rPr>
-        <w:t>for j = 1:n {</w:t>
+      <w:proofErr w:type="gramStart"/>
+      <w:r>
+        <w:rPr>
+          <w:rFonts w:ascii="Times New Roman" w:hAnsi="Times New Roman" w:cs="Times New Roman"/>
+        </w:rPr>
+        <w:t>for</w:t>
+      </w:r>
+      <w:proofErr w:type="gramEnd"/>
+      <w:r>
+        <w:rPr>
+          <w:rFonts w:ascii="Times New Roman" w:hAnsi="Times New Roman" w:cs="Times New Roman"/>
+        </w:rPr>
+        <w:t xml:space="preserve"> j = 1:n {</w:t>
       </w:r>
       <w:r>
         <w:rPr>
@@ -9281,13 +9470,7 @@
         <w:rPr>
           <w:rFonts w:ascii="Times New Roman" w:hAnsi="Times New Roman" w:cs="Times New Roman"/>
         </w:rPr>
-        <w:t xml:space="preserve"> is </w:t>
-      </w:r>
-      <w:r>
-        <w:rPr>
-          <w:rFonts w:ascii="Times New Roman" w:hAnsi="Times New Roman" w:cs="Times New Roman"/>
-        </w:rPr>
-        <w:t xml:space="preserve">infinity, </w:t>
+        <w:t xml:space="preserve"> is infinity, </w:t>
       </w:r>
       <m:oMath>
         <m:sSup>
@@ -9543,13 +9726,7 @@
                     <w:rPr>
                       <w:rFonts w:ascii="Cambria Math" w:hAnsi="Cambria Math" w:cs="Times New Roman"/>
                     </w:rPr>
-                    <m:t>X</m:t>
-                  </m:r>
-                  <m:r>
-                    <w:rPr>
-                      <w:rFonts w:ascii="Cambria Math" w:hAnsi="Cambria Math" w:cs="Times New Roman"/>
-                    </w:rPr>
-                    <m:t>+</m:t>
+                    <m:t>X+</m:t>
                   </m:r>
                   <m:r>
                     <m:rPr>
@@ -9558,16 +9735,7 @@
                     <w:rPr>
                       <w:rFonts w:ascii="Cambria Math" w:hAnsi="Cambria Math" w:cs="Times New Roman"/>
                     </w:rPr>
-                    <m:t>Λ</m:t>
-                  </m:r>
-                  <m:r>
-                    <m:rPr>
-                      <m:sty m:val="p"/>
-                    </m:rPr>
-                    <w:rPr>
-                      <w:rFonts w:ascii="Cambria Math" w:hAnsi="Cambria Math" w:cs="Times New Roman"/>
-                    </w:rPr>
-                    <m:t>I</m:t>
+                    <m:t>ΛI</m:t>
                   </m:r>
                 </m:e>
               </m:d>
@@ -10266,10 +10434,22 @@
         <w:rPr>
           <w:rFonts w:ascii="Times New Roman" w:hAnsi="Times New Roman" w:cs="Times New Roman"/>
         </w:rPr>
-        <w:t>The cost function given above is the Lagrangian form.</w:t>
-      </w:r>
-      <w:bookmarkStart w:id="0" w:name="_GoBack"/>
-      <w:bookmarkEnd w:id="0"/>
+        <w:t xml:space="preserve">The cost function given above is the </w:t>
+      </w:r>
+      <w:proofErr w:type="spellStart"/>
+      <w:r>
+        <w:rPr>
+          <w:rFonts w:ascii="Times New Roman" w:hAnsi="Times New Roman" w:cs="Times New Roman"/>
+        </w:rPr>
+        <w:t>Lagrangian</w:t>
+      </w:r>
+      <w:proofErr w:type="spellEnd"/>
+      <w:r>
+        <w:rPr>
+          <w:rFonts w:ascii="Times New Roman" w:hAnsi="Times New Roman" w:cs="Times New Roman"/>
+        </w:rPr>
+        <w:t xml:space="preserve"> form.</w:t>
+      </w:r>
     </w:p>
     <w:p>
       <w:pPr>
@@ -10348,6 +10528,874 @@
           <w:rFonts w:ascii="Times New Roman" w:hAnsi="Times New Roman" w:cs="Times New Roman"/>
         </w:rPr>
       </w:pPr>
+    </w:p>
+    <w:p>
+      <w:pPr>
+        <w:pStyle w:val="ListParagraph"/>
+        <w:numPr>
+          <w:ilvl w:val="0"/>
+          <w:numId w:val="1"/>
+        </w:numPr>
+        <w:rPr>
+          <w:rFonts w:ascii="Times New Roman" w:hAnsi="Times New Roman" w:cs="Times New Roman"/>
+        </w:rPr>
+      </w:pPr>
+      <w:r>
+        <w:rPr>
+          <w:rFonts w:ascii="Times New Roman" w:hAnsi="Times New Roman" w:cs="Times New Roman"/>
+        </w:rPr>
+        <w:t>Coefficient of determination (R</w:t>
+      </w:r>
+      <w:r>
+        <w:rPr>
+          <w:rFonts w:ascii="Times New Roman" w:hAnsi="Times New Roman" w:cs="Times New Roman"/>
+          <w:vertAlign w:val="superscript"/>
+        </w:rPr>
+        <w:t>2</w:t>
+      </w:r>
+      <w:r>
+        <w:rPr>
+          <w:rFonts w:ascii="Times New Roman" w:hAnsi="Times New Roman" w:cs="Times New Roman"/>
+        </w:rPr>
+        <w:t>)</w:t>
+      </w:r>
+    </w:p>
+    <w:p>
+      <w:pPr>
+        <w:ind w:left="360"/>
+        <w:rPr>
+          <w:rFonts w:ascii="Times New Roman" w:hAnsi="Times New Roman" w:cs="Times New Roman"/>
+        </w:rPr>
+      </w:pPr>
+      <w:r>
+        <w:rPr>
+          <w:rFonts w:ascii="Times New Roman" w:hAnsi="Times New Roman" w:cs="Times New Roman"/>
+        </w:rPr>
+        <w:t>In too many cases, people tried to use R</w:t>
+      </w:r>
+      <w:r>
+        <w:rPr>
+          <w:rFonts w:ascii="Times New Roman" w:hAnsi="Times New Roman" w:cs="Times New Roman"/>
+          <w:vertAlign w:val="superscript"/>
+        </w:rPr>
+        <w:t>2</w:t>
+      </w:r>
+      <w:r>
+        <w:rPr>
+          <w:rFonts w:ascii="Times New Roman" w:hAnsi="Times New Roman" w:cs="Times New Roman"/>
+        </w:rPr>
+        <w:t xml:space="preserve"> as a metric to determine the “goodness of fit”. </w:t>
+      </w:r>
+    </w:p>
+    <w:p>
+      <w:pPr>
+        <w:ind w:left="360"/>
+        <w:rPr>
+          <w:rFonts w:ascii="Times New Roman" w:hAnsi="Times New Roman" w:cs="Times New Roman"/>
+        </w:rPr>
+      </w:pPr>
+      <w:r>
+        <w:rPr>
+          <w:rFonts w:ascii="Times New Roman" w:hAnsi="Times New Roman" w:cs="Times New Roman"/>
+        </w:rPr>
+        <w:t>The determination of R</w:t>
+      </w:r>
+      <w:r>
+        <w:rPr>
+          <w:rFonts w:ascii="Times New Roman" w:hAnsi="Times New Roman" w:cs="Times New Roman"/>
+          <w:vertAlign w:val="superscript"/>
+        </w:rPr>
+        <w:t>2</w:t>
+      </w:r>
+      <w:r>
+        <w:rPr>
+          <w:rFonts w:ascii="Times New Roman" w:hAnsi="Times New Roman" w:cs="Times New Roman"/>
+        </w:rPr>
+        <w:t xml:space="preserve"> is:</w:t>
+      </w:r>
+    </w:p>
+    <w:p>
+      <w:pPr>
+        <w:ind w:left="360"/>
+        <w:rPr>
+          <w:rFonts w:ascii="Times New Roman" w:hAnsi="Times New Roman" w:cs="Times New Roman"/>
+        </w:rPr>
+      </w:pPr>
+      <m:oMathPara>
+        <m:oMath>
+          <m:sSup>
+            <m:sSupPr>
+              <m:ctrlPr>
+                <w:rPr>
+                  <w:rFonts w:ascii="Cambria Math" w:hAnsi="Cambria Math" w:cs="Times New Roman"/>
+                  <w:i/>
+                </w:rPr>
+              </m:ctrlPr>
+            </m:sSupPr>
+            <m:e>
+              <m:r>
+                <w:rPr>
+                  <w:rFonts w:ascii="Cambria Math" w:hAnsi="Cambria Math" w:cs="Times New Roman"/>
+                </w:rPr>
+                <m:t>R</m:t>
+              </m:r>
+            </m:e>
+            <m:sup>
+              <m:r>
+                <w:rPr>
+                  <w:rFonts w:ascii="Cambria Math" w:hAnsi="Cambria Math" w:cs="Times New Roman"/>
+                </w:rPr>
+                <m:t>2</m:t>
+              </m:r>
+            </m:sup>
+          </m:sSup>
+          <m:r>
+            <w:rPr>
+              <w:rFonts w:ascii="Cambria Math" w:hAnsi="Cambria Math" w:cs="Times New Roman"/>
+            </w:rPr>
+            <m:t>=1-</m:t>
+          </m:r>
+          <m:f>
+            <m:fPr>
+              <m:ctrlPr>
+                <w:rPr>
+                  <w:rFonts w:ascii="Cambria Math" w:hAnsi="Cambria Math" w:cs="Times New Roman"/>
+                  <w:i/>
+                </w:rPr>
+              </m:ctrlPr>
+            </m:fPr>
+            <m:num>
+              <m:sSub>
+                <m:sSubPr>
+                  <m:ctrlPr>
+                    <w:rPr>
+                      <w:rFonts w:ascii="Cambria Math" w:hAnsi="Cambria Math" w:cs="Times New Roman"/>
+                      <w:i/>
+                    </w:rPr>
+                  </m:ctrlPr>
+                </m:sSubPr>
+                <m:e>
+                  <m:r>
+                    <w:rPr>
+                      <w:rFonts w:ascii="Cambria Math" w:hAnsi="Cambria Math" w:cs="Times New Roman"/>
+                    </w:rPr>
+                    <m:t>SS</m:t>
+                  </m:r>
+                </m:e>
+                <m:sub>
+                  <m:r>
+                    <w:rPr>
+                      <w:rFonts w:ascii="Cambria Math" w:hAnsi="Cambria Math" w:cs="Times New Roman"/>
+                    </w:rPr>
+                    <m:t>res</m:t>
+                  </m:r>
+                </m:sub>
+              </m:sSub>
+            </m:num>
+            <m:den>
+              <m:sSub>
+                <m:sSubPr>
+                  <m:ctrlPr>
+                    <w:rPr>
+                      <w:rFonts w:ascii="Cambria Math" w:hAnsi="Cambria Math" w:cs="Times New Roman"/>
+                      <w:i/>
+                    </w:rPr>
+                  </m:ctrlPr>
+                </m:sSubPr>
+                <m:e>
+                  <m:r>
+                    <w:rPr>
+                      <w:rFonts w:ascii="Cambria Math" w:hAnsi="Cambria Math" w:cs="Times New Roman"/>
+                    </w:rPr>
+                    <m:t>SS</m:t>
+                  </m:r>
+                </m:e>
+                <m:sub>
+                  <m:r>
+                    <w:rPr>
+                      <w:rFonts w:ascii="Cambria Math" w:hAnsi="Cambria Math" w:cs="Times New Roman"/>
+                    </w:rPr>
+                    <m:t>tot</m:t>
+                  </m:r>
+                </m:sub>
+              </m:sSub>
+            </m:den>
+          </m:f>
+        </m:oMath>
+      </m:oMathPara>
+    </w:p>
+    <w:p>
+      <w:pPr>
+        <w:ind w:left="360"/>
+        <w:rPr>
+          <w:rFonts w:ascii="Times New Roman" w:hAnsi="Times New Roman" w:cs="Times New Roman"/>
+        </w:rPr>
+      </w:pPr>
+      <m:oMathPara>
+        <m:oMath>
+          <m:sSub>
+            <m:sSubPr>
+              <m:ctrlPr>
+                <w:rPr>
+                  <w:rFonts w:ascii="Cambria Math" w:hAnsi="Cambria Math" w:cs="Times New Roman"/>
+                  <w:i/>
+                </w:rPr>
+              </m:ctrlPr>
+            </m:sSubPr>
+            <m:e>
+              <m:r>
+                <w:rPr>
+                  <w:rFonts w:ascii="Cambria Math" w:hAnsi="Cambria Math" w:cs="Times New Roman"/>
+                </w:rPr>
+                <m:t>SS</m:t>
+              </m:r>
+            </m:e>
+            <m:sub>
+              <m:r>
+                <w:rPr>
+                  <w:rFonts w:ascii="Cambria Math" w:hAnsi="Cambria Math" w:cs="Times New Roman"/>
+                </w:rPr>
+                <m:t>tot</m:t>
+              </m:r>
+            </m:sub>
+          </m:sSub>
+          <m:r>
+            <w:rPr>
+              <w:rFonts w:ascii="Cambria Math" w:hAnsi="Cambria Math" w:cs="Times New Roman"/>
+            </w:rPr>
+            <m:t>=</m:t>
+          </m:r>
+          <m:nary>
+            <m:naryPr>
+              <m:chr m:val="∑"/>
+              <m:limLoc m:val="undOvr"/>
+              <m:supHide m:val="1"/>
+              <m:ctrlPr>
+                <w:rPr>
+                  <w:rFonts w:ascii="Cambria Math" w:hAnsi="Cambria Math" w:cs="Times New Roman"/>
+                  <w:i/>
+                </w:rPr>
+              </m:ctrlPr>
+            </m:naryPr>
+            <m:sub>
+              <m:r>
+                <w:rPr>
+                  <w:rFonts w:ascii="Cambria Math" w:hAnsi="Cambria Math" w:cs="Times New Roman"/>
+                </w:rPr>
+                <m:t>i</m:t>
+              </m:r>
+            </m:sub>
+            <m:sup/>
+            <m:e>
+              <m:sSup>
+                <m:sSupPr>
+                  <m:ctrlPr>
+                    <w:rPr>
+                      <w:rFonts w:ascii="Cambria Math" w:hAnsi="Cambria Math" w:cs="Times New Roman"/>
+                      <w:i/>
+                    </w:rPr>
+                  </m:ctrlPr>
+                </m:sSupPr>
+                <m:e>
+                  <m:r>
+                    <w:rPr>
+                      <w:rFonts w:ascii="Cambria Math" w:hAnsi="Cambria Math" w:cs="Times New Roman"/>
+                    </w:rPr>
+                    <m:t>(</m:t>
+                  </m:r>
+                  <m:sSub>
+                    <m:sSubPr>
+                      <m:ctrlPr>
+                        <w:rPr>
+                          <w:rFonts w:ascii="Cambria Math" w:hAnsi="Cambria Math" w:cs="Times New Roman"/>
+                          <w:i/>
+                        </w:rPr>
+                      </m:ctrlPr>
+                    </m:sSubPr>
+                    <m:e>
+                      <m:r>
+                        <w:rPr>
+                          <w:rFonts w:ascii="Cambria Math" w:hAnsi="Cambria Math" w:cs="Times New Roman"/>
+                        </w:rPr>
+                        <m:t>y</m:t>
+                      </m:r>
+                    </m:e>
+                    <m:sub>
+                      <m:r>
+                        <w:rPr>
+                          <w:rFonts w:ascii="Cambria Math" w:hAnsi="Cambria Math" w:cs="Times New Roman"/>
+                        </w:rPr>
+                        <m:t>i</m:t>
+                      </m:r>
+                    </m:sub>
+                  </m:sSub>
+                  <m:r>
+                    <w:rPr>
+                      <w:rFonts w:ascii="Cambria Math" w:hAnsi="Cambria Math" w:cs="Times New Roman"/>
+                    </w:rPr>
+                    <m:t>-</m:t>
+                  </m:r>
+                  <m:acc>
+                    <m:accPr>
+                      <m:chr m:val="̅"/>
+                      <m:ctrlPr>
+                        <w:rPr>
+                          <w:rFonts w:ascii="Cambria Math" w:hAnsi="Cambria Math" w:cs="Times New Roman"/>
+                          <w:i/>
+                        </w:rPr>
+                      </m:ctrlPr>
+                    </m:accPr>
+                    <m:e>
+                      <m:r>
+                        <w:rPr>
+                          <w:rFonts w:ascii="Cambria Math" w:hAnsi="Cambria Math" w:cs="Times New Roman"/>
+                        </w:rPr>
+                        <m:t>y</m:t>
+                      </m:r>
+                    </m:e>
+                  </m:acc>
+                  <m:r>
+                    <w:rPr>
+                      <w:rFonts w:ascii="Cambria Math" w:hAnsi="Cambria Math" w:cs="Times New Roman"/>
+                    </w:rPr>
+                    <m:t>)</m:t>
+                  </m:r>
+                </m:e>
+                <m:sup>
+                  <m:r>
+                    <w:rPr>
+                      <w:rFonts w:ascii="Cambria Math" w:hAnsi="Cambria Math" w:cs="Times New Roman"/>
+                    </w:rPr>
+                    <m:t>2</m:t>
+                  </m:r>
+                </m:sup>
+              </m:sSup>
+            </m:e>
+          </m:nary>
+        </m:oMath>
+      </m:oMathPara>
+    </w:p>
+    <w:p>
+      <w:pPr>
+        <w:ind w:left="360"/>
+        <w:rPr>
+          <w:rFonts w:ascii="Times New Roman" w:hAnsi="Times New Roman" w:cs="Times New Roman"/>
+        </w:rPr>
+      </w:pPr>
+      <m:oMathPara>
+        <m:oMath>
+          <m:sSub>
+            <m:sSubPr>
+              <m:ctrlPr>
+                <w:rPr>
+                  <w:rFonts w:ascii="Cambria Math" w:hAnsi="Cambria Math" w:cs="Times New Roman"/>
+                  <w:i/>
+                </w:rPr>
+              </m:ctrlPr>
+            </m:sSubPr>
+            <m:e>
+              <m:r>
+                <w:rPr>
+                  <w:rFonts w:ascii="Cambria Math" w:hAnsi="Cambria Math" w:cs="Times New Roman"/>
+                </w:rPr>
+                <m:t>SS</m:t>
+              </m:r>
+            </m:e>
+            <m:sub>
+              <m:r>
+                <w:rPr>
+                  <w:rFonts w:ascii="Cambria Math" w:hAnsi="Cambria Math" w:cs="Times New Roman"/>
+                </w:rPr>
+                <m:t>res</m:t>
+              </m:r>
+            </m:sub>
+          </m:sSub>
+          <m:r>
+            <w:rPr>
+              <w:rFonts w:ascii="Cambria Math" w:hAnsi="Cambria Math" w:cs="Times New Roman"/>
+            </w:rPr>
+            <m:t>=</m:t>
+          </m:r>
+          <m:nary>
+            <m:naryPr>
+              <m:chr m:val="∑"/>
+              <m:limLoc m:val="undOvr"/>
+              <m:supHide m:val="1"/>
+              <m:ctrlPr>
+                <w:rPr>
+                  <w:rFonts w:ascii="Cambria Math" w:hAnsi="Cambria Math" w:cs="Times New Roman"/>
+                  <w:i/>
+                </w:rPr>
+              </m:ctrlPr>
+            </m:naryPr>
+            <m:sub>
+              <m:r>
+                <w:rPr>
+                  <w:rFonts w:ascii="Cambria Math" w:hAnsi="Cambria Math" w:cs="Times New Roman"/>
+                </w:rPr>
+                <m:t>i</m:t>
+              </m:r>
+            </m:sub>
+            <m:sup/>
+            <m:e>
+              <m:sSup>
+                <m:sSupPr>
+                  <m:ctrlPr>
+                    <w:rPr>
+                      <w:rFonts w:ascii="Cambria Math" w:hAnsi="Cambria Math" w:cs="Times New Roman"/>
+                      <w:i/>
+                    </w:rPr>
+                  </m:ctrlPr>
+                </m:sSupPr>
+                <m:e>
+                  <m:r>
+                    <w:rPr>
+                      <w:rFonts w:ascii="Cambria Math" w:hAnsi="Cambria Math" w:cs="Times New Roman"/>
+                    </w:rPr>
+                    <m:t>(</m:t>
+                  </m:r>
+                  <m:sSub>
+                    <m:sSubPr>
+                      <m:ctrlPr>
+                        <w:rPr>
+                          <w:rFonts w:ascii="Cambria Math" w:hAnsi="Cambria Math" w:cs="Times New Roman"/>
+                          <w:i/>
+                        </w:rPr>
+                      </m:ctrlPr>
+                    </m:sSubPr>
+                    <m:e>
+                      <m:r>
+                        <w:rPr>
+                          <w:rFonts w:ascii="Cambria Math" w:hAnsi="Cambria Math" w:cs="Times New Roman"/>
+                        </w:rPr>
+                        <m:t>f</m:t>
+                      </m:r>
+                    </m:e>
+                    <m:sub>
+                      <m:r>
+                        <w:rPr>
+                          <w:rFonts w:ascii="Cambria Math" w:hAnsi="Cambria Math" w:cs="Times New Roman"/>
+                        </w:rPr>
+                        <m:t>i</m:t>
+                      </m:r>
+                    </m:sub>
+                  </m:sSub>
+                  <m:r>
+                    <w:rPr>
+                      <w:rFonts w:ascii="Cambria Math" w:hAnsi="Cambria Math" w:cs="Times New Roman"/>
+                    </w:rPr>
+                    <m:t>-</m:t>
+                  </m:r>
+                  <m:acc>
+                    <m:accPr>
+                      <m:chr m:val="̅"/>
+                      <m:ctrlPr>
+                        <w:rPr>
+                          <w:rFonts w:ascii="Cambria Math" w:hAnsi="Cambria Math" w:cs="Times New Roman"/>
+                          <w:i/>
+                        </w:rPr>
+                      </m:ctrlPr>
+                    </m:accPr>
+                    <m:e>
+                      <m:r>
+                        <w:rPr>
+                          <w:rFonts w:ascii="Cambria Math" w:hAnsi="Cambria Math" w:cs="Times New Roman"/>
+                        </w:rPr>
+                        <m:t>y</m:t>
+                      </m:r>
+                    </m:e>
+                  </m:acc>
+                  <m:r>
+                    <w:rPr>
+                      <w:rFonts w:ascii="Cambria Math" w:hAnsi="Cambria Math" w:cs="Times New Roman"/>
+                    </w:rPr>
+                    <m:t>)</m:t>
+                  </m:r>
+                </m:e>
+                <m:sup>
+                  <m:r>
+                    <w:rPr>
+                      <w:rFonts w:ascii="Cambria Math" w:hAnsi="Cambria Math" w:cs="Times New Roman"/>
+                    </w:rPr>
+                    <m:t>2</m:t>
+                  </m:r>
+                </m:sup>
+              </m:sSup>
+            </m:e>
+          </m:nary>
+        </m:oMath>
+      </m:oMathPara>
+    </w:p>
+    <w:p>
+      <w:pPr>
+        <w:ind w:left="360"/>
+        <w:rPr>
+          <w:rFonts w:ascii="Times New Roman" w:hAnsi="Times New Roman" w:cs="Times New Roman"/>
+        </w:rPr>
+      </w:pPr>
+      <m:oMathPara>
+        <m:oMath>
+          <m:sSub>
+            <m:sSubPr>
+              <m:ctrlPr>
+                <w:rPr>
+                  <w:rFonts w:ascii="Cambria Math" w:hAnsi="Cambria Math" w:cs="Times New Roman"/>
+                  <w:i/>
+                </w:rPr>
+              </m:ctrlPr>
+            </m:sSubPr>
+            <m:e>
+              <m:r>
+                <w:rPr>
+                  <w:rFonts w:ascii="Cambria Math" w:hAnsi="Cambria Math" w:cs="Times New Roman"/>
+                </w:rPr>
+                <m:t>SS</m:t>
+              </m:r>
+            </m:e>
+            <m:sub>
+              <m:r>
+                <w:rPr>
+                  <w:rFonts w:ascii="Cambria Math" w:hAnsi="Cambria Math" w:cs="Times New Roman"/>
+                </w:rPr>
+                <m:t>res</m:t>
+              </m:r>
+            </m:sub>
+          </m:sSub>
+          <m:r>
+            <w:rPr>
+              <w:rFonts w:ascii="Cambria Math" w:hAnsi="Cambria Math" w:cs="Times New Roman"/>
+            </w:rPr>
+            <m:t>=</m:t>
+          </m:r>
+          <m:nary>
+            <m:naryPr>
+              <m:chr m:val="∑"/>
+              <m:limLoc m:val="undOvr"/>
+              <m:supHide m:val="1"/>
+              <m:ctrlPr>
+                <w:rPr>
+                  <w:rFonts w:ascii="Cambria Math" w:hAnsi="Cambria Math" w:cs="Times New Roman"/>
+                  <w:i/>
+                </w:rPr>
+              </m:ctrlPr>
+            </m:naryPr>
+            <m:sub>
+              <m:r>
+                <w:rPr>
+                  <w:rFonts w:ascii="Cambria Math" w:hAnsi="Cambria Math" w:cs="Times New Roman"/>
+                </w:rPr>
+                <m:t>i</m:t>
+              </m:r>
+            </m:sub>
+            <m:sup/>
+            <m:e>
+              <m:sSup>
+                <m:sSupPr>
+                  <m:ctrlPr>
+                    <w:rPr>
+                      <w:rFonts w:ascii="Cambria Math" w:hAnsi="Cambria Math" w:cs="Times New Roman"/>
+                      <w:i/>
+                    </w:rPr>
+                  </m:ctrlPr>
+                </m:sSupPr>
+                <m:e>
+                  <m:r>
+                    <w:rPr>
+                      <w:rFonts w:ascii="Cambria Math" w:hAnsi="Cambria Math" w:cs="Times New Roman"/>
+                    </w:rPr>
+                    <m:t>(</m:t>
+                  </m:r>
+                  <m:sSub>
+                    <m:sSubPr>
+                      <m:ctrlPr>
+                        <w:rPr>
+                          <w:rFonts w:ascii="Cambria Math" w:hAnsi="Cambria Math" w:cs="Times New Roman"/>
+                          <w:i/>
+                        </w:rPr>
+                      </m:ctrlPr>
+                    </m:sSubPr>
+                    <m:e>
+                      <m:r>
+                        <w:rPr>
+                          <w:rFonts w:ascii="Cambria Math" w:hAnsi="Cambria Math" w:cs="Times New Roman"/>
+                        </w:rPr>
+                        <m:t>y</m:t>
+                      </m:r>
+                    </m:e>
+                    <m:sub>
+                      <m:r>
+                        <w:rPr>
+                          <w:rFonts w:ascii="Cambria Math" w:hAnsi="Cambria Math" w:cs="Times New Roman"/>
+                        </w:rPr>
+                        <m:t>i</m:t>
+                      </m:r>
+                    </m:sub>
+                  </m:sSub>
+                  <m:r>
+                    <w:rPr>
+                      <w:rFonts w:ascii="Cambria Math" w:hAnsi="Cambria Math" w:cs="Times New Roman"/>
+                    </w:rPr>
+                    <m:t>-</m:t>
+                  </m:r>
+                  <m:sSub>
+                    <m:sSubPr>
+                      <m:ctrlPr>
+                        <w:rPr>
+                          <w:rFonts w:ascii="Cambria Math" w:hAnsi="Cambria Math" w:cs="Times New Roman"/>
+                          <w:i/>
+                        </w:rPr>
+                      </m:ctrlPr>
+                    </m:sSubPr>
+                    <m:e>
+                      <m:r>
+                        <w:rPr>
+                          <w:rFonts w:ascii="Cambria Math" w:hAnsi="Cambria Math" w:cs="Times New Roman"/>
+                        </w:rPr>
+                        <m:t>f</m:t>
+                      </m:r>
+                    </m:e>
+                    <m:sub>
+                      <m:r>
+                        <w:rPr>
+                          <w:rFonts w:ascii="Cambria Math" w:hAnsi="Cambria Math" w:cs="Times New Roman"/>
+                        </w:rPr>
+                        <m:t>i</m:t>
+                      </m:r>
+                    </m:sub>
+                  </m:sSub>
+                  <m:r>
+                    <w:rPr>
+                      <w:rFonts w:ascii="Cambria Math" w:hAnsi="Cambria Math" w:cs="Times New Roman"/>
+                    </w:rPr>
+                    <m:t>)</m:t>
+                  </m:r>
+                </m:e>
+                <m:sup>
+                  <m:r>
+                    <w:rPr>
+                      <w:rFonts w:ascii="Cambria Math" w:hAnsi="Cambria Math" w:cs="Times New Roman"/>
+                    </w:rPr>
+                    <m:t>2</m:t>
+                  </m:r>
+                </m:sup>
+              </m:sSup>
+            </m:e>
+          </m:nary>
+        </m:oMath>
+      </m:oMathPara>
+    </w:p>
+    <w:p>
+      <w:pPr>
+        <w:ind w:left="360"/>
+        <w:rPr>
+          <w:rFonts w:ascii="Times New Roman" w:hAnsi="Times New Roman" w:cs="Times New Roman"/>
+        </w:rPr>
+      </w:pPr>
+      <w:r>
+        <w:rPr>
+          <w:rFonts w:ascii="Times New Roman" w:hAnsi="Times New Roman" w:cs="Times New Roman"/>
+        </w:rPr>
+        <w:t xml:space="preserve">Among them </w:t>
+      </w:r>
+      <w:proofErr w:type="spellStart"/>
+      <w:r>
+        <w:rPr>
+          <w:rFonts w:ascii="Times New Roman" w:hAnsi="Times New Roman" w:cs="Times New Roman"/>
+          <w:i/>
+        </w:rPr>
+        <w:t>y</w:t>
+      </w:r>
+      <w:r>
+        <w:rPr>
+          <w:rFonts w:ascii="Times New Roman" w:hAnsi="Times New Roman" w:cs="Times New Roman"/>
+          <w:i/>
+          <w:vertAlign w:val="subscript"/>
+        </w:rPr>
+        <w:t>i</w:t>
+      </w:r>
+      <w:proofErr w:type="spellEnd"/>
+      <w:r>
+        <w:rPr>
+          <w:rFonts w:ascii="Times New Roman" w:hAnsi="Times New Roman" w:cs="Times New Roman"/>
+        </w:rPr>
+        <w:t xml:space="preserve"> is the observed/measured data,</w:t>
+      </w:r>
+      <w:r>
+        <w:rPr>
+          <w:rFonts w:ascii="Times New Roman" w:hAnsi="Times New Roman" w:cs="Times New Roman"/>
+        </w:rPr>
+        <w:t xml:space="preserve"> </w:t>
+      </w:r>
+      <m:oMath>
+        <m:acc>
+          <m:accPr>
+            <m:chr m:val="̅"/>
+            <m:ctrlPr>
+              <w:rPr>
+                <w:rFonts w:ascii="Cambria Math" w:hAnsi="Cambria Math" w:cs="Times New Roman"/>
+                <w:i/>
+              </w:rPr>
+            </m:ctrlPr>
+          </m:accPr>
+          <m:e>
+            <m:r>
+              <w:rPr>
+                <w:rFonts w:ascii="Cambria Math" w:hAnsi="Cambria Math" w:cs="Times New Roman"/>
+              </w:rPr>
+              <m:t>y</m:t>
+            </m:r>
+          </m:e>
+        </m:acc>
+      </m:oMath>
+      <w:r>
+        <w:rPr>
+          <w:rFonts w:ascii="Times New Roman" w:hAnsi="Times New Roman" w:cs="Times New Roman"/>
+        </w:rPr>
+        <w:t xml:space="preserve"> the averaged observed/measured data,</w:t>
+      </w:r>
+      <w:r>
+        <w:rPr>
+          <w:rFonts w:ascii="Times New Roman" w:hAnsi="Times New Roman" w:cs="Times New Roman"/>
+        </w:rPr>
+        <w:t xml:space="preserve"> </w:t>
+      </w:r>
+      <w:r>
+        <w:rPr>
+          <w:rFonts w:ascii="Times New Roman" w:hAnsi="Times New Roman" w:cs="Times New Roman"/>
+          <w:i/>
+        </w:rPr>
+        <w:t>f</w:t>
+      </w:r>
+      <w:r>
+        <w:rPr>
+          <w:rFonts w:ascii="Times New Roman" w:hAnsi="Times New Roman" w:cs="Times New Roman"/>
+          <w:i/>
+          <w:vertAlign w:val="subscript"/>
+        </w:rPr>
+        <w:t>i</w:t>
+      </w:r>
+      <w:r>
+        <w:rPr>
+          <w:rFonts w:ascii="Times New Roman" w:hAnsi="Times New Roman" w:cs="Times New Roman"/>
+        </w:rPr>
+        <w:t xml:space="preserve"> is the predicted value using the fitted model (sometimes also referred to </w:t>
+      </w:r>
+      <w:proofErr w:type="gramStart"/>
+      <w:r>
+        <w:rPr>
+          <w:rFonts w:ascii="Times New Roman" w:hAnsi="Times New Roman" w:cs="Times New Roman"/>
+        </w:rPr>
+        <w:t xml:space="preserve">as </w:t>
+      </w:r>
+      <w:proofErr w:type="gramEnd"/>
+      <m:oMath>
+        <m:acc>
+          <m:accPr>
+            <m:ctrlPr>
+              <w:rPr>
+                <w:rFonts w:ascii="Cambria Math" w:hAnsi="Cambria Math" w:cs="Times New Roman"/>
+                <w:i/>
+              </w:rPr>
+            </m:ctrlPr>
+          </m:accPr>
+          <m:e>
+            <m:sSub>
+              <m:sSubPr>
+                <m:ctrlPr>
+                  <w:rPr>
+                    <w:rFonts w:ascii="Cambria Math" w:hAnsi="Cambria Math" w:cs="Times New Roman"/>
+                    <w:i/>
+                  </w:rPr>
+                </m:ctrlPr>
+              </m:sSubPr>
+              <m:e>
+                <m:r>
+                  <w:rPr>
+                    <w:rFonts w:ascii="Cambria Math" w:hAnsi="Cambria Math" w:cs="Times New Roman"/>
+                  </w:rPr>
+                  <m:t>y</m:t>
+                </m:r>
+              </m:e>
+              <m:sub>
+                <m:r>
+                  <w:rPr>
+                    <w:rFonts w:ascii="Cambria Math" w:hAnsi="Cambria Math" w:cs="Times New Roman"/>
+                  </w:rPr>
+                  <m:t>i</m:t>
+                </m:r>
+              </m:sub>
+            </m:sSub>
+          </m:e>
+        </m:acc>
+      </m:oMath>
+      <w:r>
+        <w:rPr>
+          <w:rFonts w:ascii="Times New Roman" w:hAnsi="Times New Roman" w:cs="Times New Roman"/>
+        </w:rPr>
+        <w:t>).</w:t>
+      </w:r>
+    </w:p>
+    <w:p>
+      <w:pPr>
+        <w:ind w:left="360"/>
+        <w:rPr>
+          <w:rFonts w:ascii="Times New Roman" w:hAnsi="Times New Roman" w:cs="Times New Roman"/>
+        </w:rPr>
+      </w:pPr>
+      <w:r>
+        <w:rPr>
+          <w:rFonts w:ascii="Times New Roman" w:hAnsi="Times New Roman" w:cs="Times New Roman"/>
+        </w:rPr>
+        <w:lastRenderedPageBreak/>
+        <w:t>The logics behind R</w:t>
+      </w:r>
+      <w:r>
+        <w:rPr>
+          <w:rFonts w:ascii="Times New Roman" w:hAnsi="Times New Roman" w:cs="Times New Roman"/>
+          <w:vertAlign w:val="superscript"/>
+        </w:rPr>
+        <w:t>2</w:t>
+      </w:r>
+      <w:r>
+        <w:rPr>
+          <w:rFonts w:ascii="Times New Roman" w:hAnsi="Times New Roman" w:cs="Times New Roman"/>
+        </w:rPr>
+        <w:t xml:space="preserve"> definition is: Out of all the variance we observed in dataset of </w:t>
+      </w:r>
+      <w:r>
+        <w:rPr>
+          <w:rFonts w:ascii="Times New Roman" w:hAnsi="Times New Roman" w:cs="Times New Roman"/>
+          <w:i/>
+        </w:rPr>
+        <w:t>y</w:t>
+      </w:r>
+      <w:r>
+        <w:rPr>
+          <w:rFonts w:ascii="Times New Roman" w:hAnsi="Times New Roman" w:cs="Times New Roman"/>
+        </w:rPr>
+        <w:t>, how much variance can be explained by out fitted model?</w:t>
+      </w:r>
+      <w:r>
+        <w:rPr>
+          <w:rFonts w:ascii="Times New Roman" w:hAnsi="Times New Roman" w:cs="Times New Roman"/>
+        </w:rPr>
+        <w:t xml:space="preserve"> If the fitted model “perfectly” explains the variance, then there should be NO difference between the observed data and the prediction, and R</w:t>
+      </w:r>
+      <w:bookmarkStart w:id="0" w:name="_GoBack"/>
+      <w:r>
+        <w:rPr>
+          <w:rFonts w:ascii="Times New Roman" w:hAnsi="Times New Roman" w:cs="Times New Roman"/>
+          <w:vertAlign w:val="superscript"/>
+        </w:rPr>
+        <w:t>2</w:t>
+      </w:r>
+      <w:bookmarkEnd w:id="0"/>
+      <w:r>
+        <w:rPr>
+          <w:rFonts w:ascii="Times New Roman" w:hAnsi="Times New Roman" w:cs="Times New Roman"/>
+        </w:rPr>
+        <w:t xml:space="preserve"> should be one.</w:t>
+      </w:r>
     </w:p>
     <w:sectPr>
       <w:pgSz w:w="12240" w:h="15840"/>

</xml_diff>